<commit_message>
switch to latex edit
</commit_message>
<xml_diff>
--- a/paper.docx
+++ b/paper.docx
@@ -718,7 +718,6 @@
                               </w:rPr>
                               <w:t xml:space="preserve">   </w:t>
                             </w:r>
-                            <w:proofErr w:type="gramStart"/>
                             <w:r>
                               <w:rPr>
                                 <w:rFonts w:ascii="宋体" w:hAnsi="宋体" w:hint="eastAsia"/>
@@ -727,7 +726,6 @@
                               </w:rPr>
                               <w:t>汪增福</w:t>
                             </w:r>
-                            <w:proofErr w:type="gramEnd"/>
                             <w:r>
                               <w:rPr>
                                 <w:rFonts w:ascii="宋体" w:hAnsi="宋体"/>
@@ -937,7 +935,6 @@
                         </w:rPr>
                         <w:t xml:space="preserve">   </w:t>
                       </w:r>
-                      <w:proofErr w:type="gramStart"/>
                       <w:r>
                         <w:rPr>
                           <w:rFonts w:ascii="宋体" w:hAnsi="宋体" w:hint="eastAsia"/>
@@ -946,7 +943,6 @@
                         </w:rPr>
                         <w:t>汪增福</w:t>
                       </w:r>
-                      <w:proofErr w:type="gramEnd"/>
                       <w:r>
                         <w:rPr>
                           <w:rFonts w:ascii="宋体" w:hAnsi="宋体"/>
@@ -1680,18 +1676,8 @@
                                 <w:sz w:val="32"/>
                                 <w:szCs w:val="32"/>
                               </w:rPr>
-                              <w:t xml:space="preserve">Wang </w:t>
+                              <w:t>Wang Zengfu</w:t>
                             </w:r>
-                            <w:proofErr w:type="spellStart"/>
-                            <w:r>
-                              <w:rPr>
-                                <w:rFonts w:hint="eastAsia"/>
-                                <w:sz w:val="32"/>
-                                <w:szCs w:val="32"/>
-                              </w:rPr>
-                              <w:t>Zengfu</w:t>
-                            </w:r>
-                            <w:proofErr w:type="spellEnd"/>
                           </w:p>
                           <w:p>
                             <w:pPr>
@@ -1845,18 +1831,8 @@
                           <w:sz w:val="32"/>
                           <w:szCs w:val="32"/>
                         </w:rPr>
-                        <w:t xml:space="preserve">Wang </w:t>
+                        <w:t>Wang Zengfu</w:t>
                       </w:r>
-                      <w:proofErr w:type="spellStart"/>
-                      <w:r>
-                        <w:rPr>
-                          <w:rFonts w:hint="eastAsia"/>
-                          <w:sz w:val="32"/>
-                          <w:szCs w:val="32"/>
-                        </w:rPr>
-                        <w:t>Zengfu</w:t>
-                      </w:r>
-                      <w:proofErr w:type="spellEnd"/>
                     </w:p>
                     <w:p>
                       <w:pPr>
@@ -2016,7 +1992,6 @@
                                 <w:szCs w:val="32"/>
                               </w:rPr>
                             </w:pPr>
-                            <w:proofErr w:type="spellStart"/>
                             <w:r>
                               <w:rPr>
                                 <w:rFonts w:eastAsia="黑体"/>
@@ -2025,7 +2000,6 @@
                               </w:rPr>
                               <w:t>Speciality</w:t>
                             </w:r>
-                            <w:proofErr w:type="spellEnd"/>
                             <w:r>
                               <w:rPr>
                                 <w:rFonts w:eastAsia="仿宋_GB2312" w:hint="eastAsia"/>
@@ -2225,7 +2199,6 @@
                           <w:szCs w:val="32"/>
                         </w:rPr>
                       </w:pPr>
-                      <w:proofErr w:type="spellStart"/>
                       <w:r>
                         <w:rPr>
                           <w:rFonts w:eastAsia="黑体"/>
@@ -2234,7 +2207,6 @@
                         </w:rPr>
                         <w:t>Speciality</w:t>
                       </w:r>
-                      <w:proofErr w:type="spellEnd"/>
                       <w:r>
                         <w:rPr>
                           <w:rFonts w:eastAsia="仿宋_GB2312" w:hint="eastAsia"/>
@@ -8973,28 +8945,32 @@
         <w:rPr>
           <w:rFonts w:hint="eastAsia"/>
         </w:rPr>
-        <w:t>），</w:t>
-      </w:r>
-      <w:r>
-        <w:t>又称</w:t>
-      </w:r>
-      <w:r>
-        <w:t>指令集</w:t>
-      </w:r>
-      <w:r>
-        <w:t>或</w:t>
-      </w:r>
-      <w:r>
-        <w:t>指令集体系</w:t>
-      </w:r>
-      <w:r>
-        <w:t>，是</w:t>
-      </w:r>
-      <w:hyperlink r:id="rId35" w:tooltip="计算机体系结构" w:history="1">
-        <w:r>
-          <w:t>计算机体系结构</w:t>
-        </w:r>
-      </w:hyperlink>
+        <w:t>）</w:t>
+      </w:r>
+      <w:r>
+        <w:t>是</w:t>
+      </w:r>
+      <w:r>
+        <w:fldChar w:fldCharType="begin"/>
+      </w:r>
+      <w:r>
+        <w:instrText xml:space="preserve"> HYPERLINK "https://zh.wikipedia.org/wiki/%E8%AE%A1%E7%AE%97%E6%9C%BA%E4%BD%93%E7%B3%BB%E7%BB%93%E6%9E%84" \o "</w:instrText>
+      </w:r>
+      <w:r>
+        <w:instrText>计算机体系结构</w:instrText>
+      </w:r>
+      <w:r>
+        <w:instrText xml:space="preserve">" </w:instrText>
+      </w:r>
+      <w:r>
+        <w:fldChar w:fldCharType="separate"/>
+      </w:r>
+      <w:r>
+        <w:t>计算机体系结构</w:t>
+      </w:r>
+      <w:r>
+        <w:fldChar w:fldCharType="end"/>
+      </w:r>
       <w:r>
         <w:t>中</w:t>
       </w:r>
@@ -9016,7 +8992,7 @@
       <w:r>
         <w:t>包含了</w:t>
       </w:r>
-      <w:hyperlink r:id="rId36" w:tooltip="资料类型" w:history="1">
+      <w:hyperlink r:id="rId35" w:tooltip="资料类型" w:history="1">
         <w:r>
           <w:t>基本数据类型</w:t>
         </w:r>
@@ -9024,7 +9000,7 @@
       <w:r>
         <w:t>，指令集，</w:t>
       </w:r>
-      <w:hyperlink r:id="rId37" w:tooltip="寄存器" w:history="1">
+      <w:hyperlink r:id="rId36" w:tooltip="寄存器" w:history="1">
         <w:r>
           <w:t>寄存器</w:t>
         </w:r>
@@ -9032,7 +9008,7 @@
       <w:r>
         <w:t>，</w:t>
       </w:r>
-      <w:hyperlink r:id="rId38" w:tooltip="寻址模式" w:history="1">
+      <w:hyperlink r:id="rId37" w:tooltip="寻址模式" w:history="1">
         <w:r>
           <w:t>寻址模式</w:t>
         </w:r>
@@ -9040,7 +9016,7 @@
       <w:r>
         <w:t>，</w:t>
       </w:r>
-      <w:hyperlink r:id="rId39" w:tooltip="存储体系（页面不存在）" w:history="1">
+      <w:hyperlink r:id="rId38" w:tooltip="存储体系（页面不存在）" w:history="1">
         <w:r>
           <w:t>存储体系</w:t>
         </w:r>
@@ -9048,7 +9024,7 @@
       <w:r>
         <w:t>，</w:t>
       </w:r>
-      <w:hyperlink r:id="rId40" w:tooltip="中断" w:history="1">
+      <w:hyperlink r:id="rId39" w:tooltip="中断" w:history="1">
         <w:r>
           <w:t>中断</w:t>
         </w:r>
@@ -9056,7 +9032,7 @@
       <w:r>
         <w:t>，</w:t>
       </w:r>
-      <w:hyperlink r:id="rId41" w:tooltip="异常处理" w:history="1">
+      <w:hyperlink r:id="rId40" w:tooltip="异常处理" w:history="1">
         <w:r>
           <w:t>异常处理</w:t>
         </w:r>
@@ -9064,7 +9040,7 @@
       <w:r>
         <w:t>以及外部</w:t>
       </w:r>
-      <w:hyperlink r:id="rId42" w:tooltip="I/O" w:history="1">
+      <w:hyperlink r:id="rId41" w:tooltip="I/O" w:history="1">
         <w:r>
           <w:t>I/O</w:t>
         </w:r>
@@ -9187,13 +9163,7 @@
         <w:rPr>
           <w:rFonts w:hint="eastAsia"/>
         </w:rPr>
-        <w:t>分为</w:t>
-      </w:r>
-      <w:r>
-        <w:rPr>
-          <w:rFonts w:hint="eastAsia"/>
-        </w:rPr>
-        <w:t>复杂指令集（</w:t>
+        <w:t>分为复杂指令集（</w:t>
       </w:r>
       <w:r>
         <w:t>Complex Instruction Set Compute</w:t>
@@ -9211,19 +9181,7 @@
         <w:rPr>
           <w:rFonts w:hint="eastAsia"/>
         </w:rPr>
-        <w:t>）</w:t>
-      </w:r>
-      <w:r>
-        <w:rPr>
-          <w:rFonts w:hint="eastAsia"/>
-        </w:rPr>
-        <w:t>和</w:t>
-      </w:r>
-      <w:r>
-        <w:rPr>
-          <w:rFonts w:hint="eastAsia"/>
-        </w:rPr>
-        <w:t>精简指令集（</w:t>
+        <w:t>）和精简指令集（</w:t>
       </w:r>
       <w:r>
         <w:t>Reduced Instruction Set Computer</w:t>
@@ -9244,13 +9202,7 @@
         <w:rPr>
           <w:rFonts w:hint="eastAsia"/>
         </w:rPr>
-        <w:t>）</w:t>
-      </w:r>
-      <w:r>
-        <w:rPr>
-          <w:rFonts w:hint="eastAsia"/>
-        </w:rPr>
-        <w:t>，</w:t>
+        <w:t>），</w:t>
       </w:r>
       <w:r>
         <w:rPr>
@@ -9383,19 +9335,7 @@
         <w:rPr>
           <w:rFonts w:hint="eastAsia"/>
         </w:rPr>
-        <w:t>是由英特尔公司推出的一种</w:t>
-      </w:r>
-      <w:r>
-        <w:rPr>
-          <w:rFonts w:hint="eastAsia"/>
-        </w:rPr>
-        <w:t>复杂指令集架构</w:t>
-      </w:r>
-      <w:r>
-        <w:rPr>
-          <w:rFonts w:hint="eastAsia"/>
-        </w:rPr>
-        <w:t>，</w:t>
+        <w:t>是由英特尔公司推出的一种复杂指令集架构，</w:t>
       </w:r>
       <w:r>
         <w:rPr>
@@ -9611,6 +9551,18 @@
         <w:rPr>
           <w:rFonts w:hint="eastAsia"/>
         </w:rPr>
+        <w:t xml:space="preserve"> RISC </w:t>
+      </w:r>
+      <w:r>
+        <w:rPr>
+          <w:rFonts w:hint="eastAsia"/>
+        </w:rPr>
+        <w:t>架构的优点。但是这样也带来了额外的硬件开销，影响其性能，这是作为</w:t>
+      </w:r>
+      <w:r>
+        <w:rPr>
+          <w:rFonts w:hint="eastAsia"/>
+        </w:rPr>
         <w:t xml:space="preserve"> </w:t>
       </w:r>
       <w:r>
@@ -9618,19 +9570,7 @@
           <w:rFonts w:hint="eastAsia"/>
         </w:rPr>
         <w:lastRenderedPageBreak/>
-        <w:t xml:space="preserve">RISC </w:t>
-      </w:r>
-      <w:r>
-        <w:rPr>
-          <w:rFonts w:hint="eastAsia"/>
-        </w:rPr>
-        <w:t>架构的优点。但是这样也带来了额外的硬件开销，影响其性能，这是作为</w:t>
-      </w:r>
-      <w:r>
-        <w:rPr>
-          <w:rFonts w:hint="eastAsia"/>
-        </w:rPr>
-        <w:t xml:space="preserve"> CISC </w:t>
+        <w:t xml:space="preserve">CISC </w:t>
       </w:r>
       <w:r>
         <w:rPr>
@@ -9666,9 +9606,6 @@
     <w:p>
       <w:pPr>
         <w:ind w:firstLine="480"/>
-        <w:rPr>
-          <w:rFonts w:hint="eastAsia"/>
-        </w:rPr>
       </w:pPr>
       <w:r>
         <w:rPr>
@@ -9707,13 +9644,7 @@
         <w:rPr>
           <w:rFonts w:hint="eastAsia"/>
         </w:rPr>
-        <w:t>架构的处理器，以及</w:t>
-      </w:r>
-      <w:r>
-        <w:rPr>
-          <w:rFonts w:hint="eastAsia"/>
-        </w:rPr>
-        <w:t>向其他</w:t>
+        <w:t>架构的处理器，以及向其他</w:t>
       </w:r>
       <w:r>
         <w:rPr>
@@ -9951,9 +9882,6 @@
     <w:p>
       <w:pPr>
         <w:ind w:firstLine="480"/>
-        <w:rPr>
-          <w:rFonts w:hint="eastAsia"/>
-        </w:rPr>
       </w:pPr>
       <w:r>
         <w:rPr>
@@ -10574,7 +10502,6 @@
                 <w:rFonts w:hint="eastAsia"/>
                 <w:lang w:val="zh-CN"/>
               </w:rPr>
-              <w:lastRenderedPageBreak/>
               <w:t>相比寄存器数量减少为</w:t>
             </w:r>
             <w:r>
@@ -11489,7 +11416,6 @@
       <w:pPr>
         <w:ind w:firstLineChars="0" w:firstLine="0"/>
         <w:rPr>
-          <w:rFonts w:hint="eastAsia"/>
           <w:lang w:val="zh-CN"/>
         </w:rPr>
       </w:pPr>
@@ -11506,7 +11432,7 @@
           <w:rFonts w:hint="eastAsia"/>
           <w:lang w:val="zh-CN"/>
         </w:rPr>
-        <w:t>其中，名称前缀中</w:t>
+        <w:t>其中，</w:t>
       </w:r>
       <w:r>
         <w:rPr>
@@ -11617,54 +11543,97 @@
           <w:rFonts w:hint="eastAsia"/>
           <w:lang w:val="zh-CN"/>
         </w:rPr>
-        <w:t>R</w:t>
-      </w:r>
-      <w:r>
-        <w:rPr>
+        <w:t>该</w:t>
+      </w:r>
+      <w:r>
+        <w:rPr>
+          <w:rFonts w:hint="eastAsia"/>
           <w:lang w:val="zh-CN"/>
         </w:rPr>
-        <w:t>V</w:t>
+        <w:t>模块</w:t>
       </w:r>
       <w:r>
         <w:rPr>
           <w:rFonts w:hint="eastAsia"/>
           <w:lang w:val="zh-CN"/>
         </w:rPr>
-        <w:t>I</w:t>
+        <w:t>包含了整数计算指令、整数加载指令、整数存储指令和控制流指令，实现基本整数指令集是任何一款基于</w:t>
       </w:r>
       <w:r>
         <w:rPr>
           <w:rFonts w:hint="eastAsia"/>
           <w:lang w:val="zh-CN"/>
         </w:rPr>
-        <w:t>模块</w:t>
+        <w:t xml:space="preserve"> RISC-V </w:t>
       </w:r>
       <w:r>
         <w:rPr>
           <w:rFonts w:hint="eastAsia"/>
           <w:lang w:val="zh-CN"/>
         </w:rPr>
-        <w:t>包含了整数计算指令、整数加载指令、整数存储指令和控制流指令，实现基本整数指令集是任何一款基于</w:t>
+        <w:t>指令集架构的微处理器所必须满足的；标准的整数乘法和除法扩展</w:t>
       </w:r>
       <w:r>
         <w:rPr>
           <w:rFonts w:hint="eastAsia"/>
           <w:lang w:val="zh-CN"/>
         </w:rPr>
-        <w:t xml:space="preserve"> RISC-V </w:t>
+        <w:t>（</w:t>
       </w:r>
       <w:r>
         <w:rPr>
           <w:rFonts w:hint="eastAsia"/>
           <w:lang w:val="zh-CN"/>
         </w:rPr>
-        <w:t>指令集架构的微处理器所必须满足的；标准的整数乘法和除法扩展</w:t>
+        <w:t>Multiply</w:t>
       </w:r>
       <w:r>
         <w:rPr>
           <w:rFonts w:hint="eastAsia"/>
           <w:lang w:val="zh-CN"/>
         </w:rPr>
+        <w:t>）</w:t>
+      </w:r>
+      <w:r>
+        <w:rPr>
+          <w:rFonts w:hint="eastAsia"/>
+          <w:lang w:val="zh-CN"/>
+        </w:rPr>
+        <w:t>使用简写“</w:t>
+      </w:r>
+      <w:r>
+        <w:rPr>
+          <w:rFonts w:hint="eastAsia"/>
+          <w:lang w:val="zh-CN"/>
+        </w:rPr>
+        <w:t>M</w:t>
+      </w:r>
+      <w:r>
+        <w:rPr>
+          <w:rFonts w:hint="eastAsia"/>
+          <w:lang w:val="zh-CN"/>
+        </w:rPr>
+        <w:t>”表示，</w:t>
+      </w:r>
+      <w:r>
+        <w:rPr>
+          <w:rFonts w:hint="eastAsia"/>
+          <w:lang w:val="zh-CN"/>
+        </w:rPr>
+        <w:t>指令功能是</w:t>
+      </w:r>
+      <w:r>
+        <w:rPr>
+          <w:rFonts w:hint="eastAsia"/>
+          <w:lang w:val="zh-CN"/>
+        </w:rPr>
+        <w:t>对整数寄存器中保存的值进行乘法和除法操作；标准的原子指令扩展</w:t>
+      </w:r>
+      <w:r>
+        <w:rPr>
+          <w:rFonts w:hint="eastAsia"/>
+          <w:lang w:val="zh-CN"/>
+        </w:rPr>
         <w:t>（</w:t>
       </w:r>
       <w:r>
@@ -11672,7 +11641,7 @@
           <w:rFonts w:hint="eastAsia"/>
           <w:lang w:val="zh-CN"/>
         </w:rPr>
-        <w:t>Multiply</w:t>
+        <w:t>Atomic</w:t>
       </w:r>
       <w:r>
         <w:rPr>
@@ -11693,34 +11662,62 @@
           <w:rFonts w:hint="eastAsia"/>
           <w:lang w:val="zh-CN"/>
         </w:rPr>
-        <w:t>M</w:t>
+        <w:t>A</w:t>
       </w:r>
       <w:r>
         <w:rPr>
           <w:rFonts w:hint="eastAsia"/>
           <w:lang w:val="zh-CN"/>
         </w:rPr>
-        <w:t>”表示，</w:t>
+        <w:t>”表示，添加原子性的读取、修改和写入内存的指令，保证了多核处理器间的访存一致性；单精度浮点扩展</w:t>
       </w:r>
       <w:r>
         <w:rPr>
           <w:rFonts w:hint="eastAsia"/>
           <w:lang w:val="zh-CN"/>
         </w:rPr>
-        <w:t>指令功能是</w:t>
+        <w:t>（</w:t>
       </w:r>
       <w:r>
         <w:rPr>
           <w:rFonts w:hint="eastAsia"/>
           <w:lang w:val="zh-CN"/>
         </w:rPr>
-        <w:t>对整数寄存器中保存的值进行乘法和除法操作；标准的原子指令扩展</w:t>
+        <w:t>Float</w:t>
       </w:r>
       <w:r>
         <w:rPr>
           <w:rFonts w:hint="eastAsia"/>
           <w:lang w:val="zh-CN"/>
         </w:rPr>
+        <w:t>）</w:t>
+      </w:r>
+      <w:r>
+        <w:rPr>
+          <w:rFonts w:hint="eastAsia"/>
+          <w:lang w:val="zh-CN"/>
+        </w:rPr>
+        <w:t>使用简写“</w:t>
+      </w:r>
+      <w:r>
+        <w:rPr>
+          <w:rFonts w:hint="eastAsia"/>
+          <w:lang w:val="zh-CN"/>
+        </w:rPr>
+        <w:t>F</w:t>
+      </w:r>
+      <w:r>
+        <w:rPr>
+          <w:rFonts w:hint="eastAsia"/>
+          <w:lang w:val="zh-CN"/>
+        </w:rPr>
+        <w:t>”来表示，该扩展增加了浮点寄存器、单精度计算指令和单精度加载以及存储指令；标准的双精度扩展</w:t>
+      </w:r>
+      <w:r>
+        <w:rPr>
+          <w:rFonts w:hint="eastAsia"/>
+          <w:lang w:val="zh-CN"/>
+        </w:rPr>
         <w:t>（</w:t>
       </w:r>
       <w:r>
@@ -11728,7 +11725,7 @@
           <w:rFonts w:hint="eastAsia"/>
           <w:lang w:val="zh-CN"/>
         </w:rPr>
-        <w:t>Atomic</w:t>
+        <w:t>Double</w:t>
       </w:r>
       <w:r>
         <w:rPr>
@@ -11749,173 +11746,88 @@
           <w:rFonts w:hint="eastAsia"/>
           <w:lang w:val="zh-CN"/>
         </w:rPr>
-        <w:t>A</w:t>
+        <w:t>D</w:t>
       </w:r>
       <w:r>
         <w:rPr>
           <w:rFonts w:hint="eastAsia"/>
           <w:lang w:val="zh-CN"/>
         </w:rPr>
-        <w:t>”表示，添加原子性的读取、修改和写入内存的指令，保证了多核处理器间的访存一致性；单精度浮点扩展</w:t>
+        <w:t>”表示，扩展了浮点寄存器，并且增加了双精度计算、加载和存储指令。整数基数集加上四个标准扩展（即“</w:t>
       </w:r>
       <w:r>
         <w:rPr>
           <w:rFonts w:hint="eastAsia"/>
           <w:lang w:val="zh-CN"/>
         </w:rPr>
-        <w:t>（</w:t>
+        <w:t>IMAFD</w:t>
       </w:r>
       <w:r>
         <w:rPr>
           <w:rFonts w:hint="eastAsia"/>
           <w:lang w:val="zh-CN"/>
         </w:rPr>
-        <w:t>Float</w:t>
+        <w:t>”）可以缩写为“</w:t>
       </w:r>
       <w:r>
         <w:rPr>
           <w:rFonts w:hint="eastAsia"/>
           <w:lang w:val="zh-CN"/>
         </w:rPr>
-        <w:t>）</w:t>
+        <w:t>G</w:t>
       </w:r>
       <w:r>
         <w:rPr>
           <w:rFonts w:hint="eastAsia"/>
           <w:lang w:val="zh-CN"/>
         </w:rPr>
-        <w:t>使用简写“</w:t>
+        <w:t>”，表示实现通用标量指令集。</w:t>
+      </w:r>
+      <w:r>
+        <w:rPr>
+          <w:rFonts w:ascii="宋体" w:hAnsi="宋体" w:cs="宋体"/>
+        </w:rPr>
+        <w:t>为了提高代码密度，RISC-V架构也提供可选的“压缩”指令子集</w:t>
+      </w:r>
+      <w:r>
+        <w:rPr>
+          <w:rFonts w:ascii="宋体" w:hAnsi="宋体" w:cs="宋体" w:hint="eastAsia"/>
+        </w:rPr>
+        <w:t>(</w:t>
+      </w:r>
+      <w:r>
+        <w:rPr>
+          <w:rFonts w:ascii="宋体" w:hAnsi="宋体" w:cs="宋体"/>
+        </w:rPr>
+        <w:t>Compress)</w:t>
+      </w:r>
+      <w:r>
+        <w:rPr>
+          <w:rFonts w:ascii="宋体" w:hAnsi="宋体" w:cs="宋体"/>
+        </w:rPr>
+        <w:t>，由英文字母</w:t>
       </w:r>
       <w:r>
         <w:rPr>
           <w:rFonts w:hint="eastAsia"/>
           <w:lang w:val="zh-CN"/>
         </w:rPr>
-        <w:t>F</w:t>
+        <w:t>“</w:t>
       </w:r>
       <w:r>
         <w:rPr>
           <w:rFonts w:hint="eastAsia"/>
           <w:lang w:val="zh-CN"/>
         </w:rPr>
-        <w:t>”来表示，该扩展增加了浮点寄存器、单精度计算指令和单精度加载以及存储指令；标准的双精度扩展</w:t>
+        <w:t>C</w:t>
       </w:r>
       <w:r>
         <w:rPr>
           <w:rFonts w:hint="eastAsia"/>
           <w:lang w:val="zh-CN"/>
         </w:rPr>
-        <w:t>（</w:t>
-      </w:r>
-      <w:r>
-        <w:rPr>
-          <w:rFonts w:hint="eastAsia"/>
-          <w:lang w:val="zh-CN"/>
-        </w:rPr>
-        <w:t>Double</w:t>
-      </w:r>
-      <w:r>
-        <w:rPr>
-          <w:rFonts w:hint="eastAsia"/>
-          <w:lang w:val="zh-CN"/>
-        </w:rPr>
-        <w:t>）</w:t>
-      </w:r>
-      <w:r>
-        <w:rPr>
-          <w:rFonts w:hint="eastAsia"/>
-          <w:lang w:val="zh-CN"/>
-        </w:rPr>
-        <w:t>使用简写“</w:t>
-      </w:r>
-      <w:r>
-        <w:rPr>
-          <w:rFonts w:hint="eastAsia"/>
-          <w:lang w:val="zh-CN"/>
-        </w:rPr>
-        <w:t>D</w:t>
-      </w:r>
-      <w:r>
-        <w:rPr>
-          <w:rFonts w:hint="eastAsia"/>
-          <w:lang w:val="zh-CN"/>
-        </w:rPr>
-        <w:t>”表示，扩展了浮点寄存器，并且增加了双精度计算、加载和存储指令。整数基数集加上四个标准扩展（即“</w:t>
-      </w:r>
-      <w:r>
-        <w:rPr>
-          <w:rFonts w:hint="eastAsia"/>
-          <w:lang w:val="zh-CN"/>
-        </w:rPr>
-        <w:t>IMAFD</w:t>
-      </w:r>
-      <w:r>
-        <w:rPr>
-          <w:rFonts w:hint="eastAsia"/>
-          <w:lang w:val="zh-CN"/>
-        </w:rPr>
-        <w:t>”）可以缩写为“</w:t>
-      </w:r>
-      <w:r>
-        <w:rPr>
-          <w:rFonts w:hint="eastAsia"/>
-          <w:lang w:val="zh-CN"/>
-        </w:rPr>
-        <w:t>G</w:t>
-      </w:r>
-      <w:r>
-        <w:rPr>
-          <w:rFonts w:hint="eastAsia"/>
-          <w:lang w:val="zh-CN"/>
-        </w:rPr>
-        <w:t>”，表示实现通用标量指令集。</w:t>
-      </w:r>
-      <w:r>
-        <w:rPr>
-          <w:rFonts w:ascii="宋体" w:hAnsi="宋体" w:cs="宋体"/>
-        </w:rPr>
-        <w:t>为了提高代码密度，RISC-V架构也提供可选的“压缩”指令子集</w:t>
-      </w:r>
-      <w:r>
-        <w:rPr>
-          <w:rFonts w:ascii="宋体" w:hAnsi="宋体" w:cs="宋体" w:hint="eastAsia"/>
-        </w:rPr>
-        <w:t>(</w:t>
-      </w:r>
-      <w:r>
-        <w:rPr>
-          <w:rFonts w:ascii="宋体" w:hAnsi="宋体" w:cs="宋体"/>
-        </w:rPr>
-        <w:t>Compress)</w:t>
-      </w:r>
-      <w:r>
-        <w:rPr>
-          <w:rFonts w:ascii="宋体" w:hAnsi="宋体" w:cs="宋体"/>
-        </w:rPr>
-        <w:t>，由英文字母</w:t>
-      </w:r>
-      <w:proofErr w:type="gramStart"/>
-      <w:r>
-        <w:rPr>
-          <w:rFonts w:ascii="宋体" w:hAnsi="宋体" w:cs="宋体"/>
-        </w:rPr>
         <w:t>”</w:t>
       </w:r>
-      <w:proofErr w:type="gramEnd"/>
-      <w:r>
-        <w:rPr>
-          <w:rFonts w:ascii="宋体" w:hAnsi="宋体" w:cs="宋体"/>
-        </w:rPr>
-        <w:t>C</w:t>
-      </w:r>
-      <w:proofErr w:type="gramStart"/>
-      <w:r>
-        <w:rPr>
-          <w:rFonts w:ascii="宋体" w:hAnsi="宋体" w:cs="宋体"/>
-        </w:rPr>
-        <w:t>”</w:t>
-      </w:r>
-      <w:proofErr w:type="gramEnd"/>
       <w:r>
         <w:rPr>
           <w:rFonts w:ascii="宋体" w:hAnsi="宋体" w:cs="宋体"/>
@@ -11995,7 +11907,6 @@
           <w:szCs w:val="22"/>
           <w:lang w:val="zh-CN"/>
         </w:rPr>
-        <w:lastRenderedPageBreak/>
         <w:t>表</w:t>
       </w:r>
       <w:r>
@@ -12072,6 +11983,7 @@
                 <w:rFonts w:hint="eastAsia"/>
                 <w:lang w:val="zh-CN"/>
               </w:rPr>
+              <w:lastRenderedPageBreak/>
               <w:t>寄存器</w:t>
             </w:r>
           </w:p>
@@ -12929,7 +12841,6 @@
       <w:pPr>
         <w:ind w:firstLineChars="0" w:firstLine="0"/>
         <w:rPr>
-          <w:rFonts w:hint="eastAsia"/>
           <w:lang w:val="zh-CN"/>
         </w:rPr>
       </w:pPr>
@@ -13636,15 +13547,94 @@
           <w:rFonts w:hint="eastAsia"/>
           <w:lang w:val="zh-CN"/>
         </w:rPr>
-        <w:t>可以将指令集架构分成一个小的基本整数指令集架构，具备可</w:t>
-      </w:r>
-      <w:r>
-        <w:rPr>
-          <w:rFonts w:hint="eastAsia"/>
+        <w:t>可以将指令集架构分成一个小的基本整数指令集架构，具备可选的标准扩展，以支持通用软件开发，并且可用于自定义加速器开发或教学；</w:t>
+      </w:r>
+    </w:p>
+    <w:p>
+      <w:pPr>
+        <w:ind w:firstLine="480"/>
+        <w:rPr>
           <w:lang w:val="zh-CN"/>
         </w:rPr>
+      </w:pPr>
+      <w:r>
+        <w:rPr>
+          <w:rFonts w:hint="eastAsia"/>
+          <w:lang w:val="zh-CN"/>
+        </w:rPr>
+        <w:t xml:space="preserve">(5) </w:t>
+      </w:r>
+      <w:r>
+        <w:rPr>
+          <w:rFonts w:hint="eastAsia"/>
+          <w:lang w:val="zh-CN"/>
+        </w:rPr>
+        <w:t>支持</w:t>
+      </w:r>
+      <w:r>
+        <w:rPr>
+          <w:rFonts w:hint="eastAsia"/>
+          <w:lang w:val="zh-CN"/>
+        </w:rPr>
+        <w:t xml:space="preserve"> 2008 </w:t>
+      </w:r>
+      <w:r>
+        <w:rPr>
+          <w:rFonts w:hint="eastAsia"/>
+          <w:lang w:val="zh-CN"/>
+        </w:rPr>
+        <w:t>年修订的浮点</w:t>
+      </w:r>
+      <w:r>
+        <w:rPr>
+          <w:rFonts w:hint="eastAsia"/>
+          <w:lang w:val="zh-CN"/>
+        </w:rPr>
+        <w:t xml:space="preserve"> IEEE-754 </w:t>
+      </w:r>
+      <w:r>
+        <w:rPr>
+          <w:rFonts w:hint="eastAsia"/>
+          <w:lang w:val="zh-CN"/>
+        </w:rPr>
+        <w:t>标准；</w:t>
+      </w:r>
+    </w:p>
+    <w:p>
+      <w:pPr>
+        <w:ind w:firstLine="480"/>
+        <w:rPr>
+          <w:lang w:val="zh-CN"/>
+        </w:rPr>
+      </w:pPr>
+      <w:r>
+        <w:rPr>
+          <w:rFonts w:hint="eastAsia"/>
+          <w:lang w:val="zh-CN"/>
+        </w:rPr>
         <w:lastRenderedPageBreak/>
-        <w:t>选的标准扩展，以支持通用软件开发，并且可用于自定义加速器开发或教学；</w:t>
+        <w:t xml:space="preserve">(6) </w:t>
+      </w:r>
+      <w:r>
+        <w:rPr>
+          <w:rFonts w:hint="eastAsia"/>
+          <w:lang w:val="zh-CN"/>
+        </w:rPr>
+        <w:t>一款支持广泛的用户级</w:t>
+      </w:r>
+      <w:r>
+        <w:rPr>
+          <w:rFonts w:hint="eastAsia"/>
+          <w:lang w:val="zh-CN"/>
+        </w:rPr>
+        <w:t xml:space="preserve"> ISA </w:t>
+      </w:r>
+      <w:r>
+        <w:rPr>
+          <w:rFonts w:hint="eastAsia"/>
+          <w:lang w:val="zh-CN"/>
+        </w:rPr>
+        <w:t>扩展和专用变体的指令集架构；</w:t>
       </w:r>
     </w:p>
     <w:p>
@@ -13659,42 +13649,42 @@
           <w:rFonts w:hint="eastAsia"/>
           <w:lang w:val="zh-CN"/>
         </w:rPr>
-        <w:t xml:space="preserve">(5) </w:t>
+        <w:t xml:space="preserve">(7) </w:t>
       </w:r>
       <w:r>
         <w:rPr>
           <w:rFonts w:hint="eastAsia"/>
           <w:lang w:val="zh-CN"/>
         </w:rPr>
-        <w:t>支持</w:t>
+        <w:t>适用于应用程序，操作系统内核以及计算机硬件实现</w:t>
       </w:r>
       <w:r>
         <w:rPr>
           <w:rFonts w:hint="eastAsia"/>
           <w:lang w:val="zh-CN"/>
         </w:rPr>
-        <w:t xml:space="preserve"> 2008 </w:t>
+        <w:t xml:space="preserve"> 32 </w:t>
       </w:r>
       <w:r>
         <w:rPr>
           <w:rFonts w:hint="eastAsia"/>
           <w:lang w:val="zh-CN"/>
         </w:rPr>
-        <w:t>年修订的浮点</w:t>
+        <w:t>位或</w:t>
       </w:r>
       <w:r>
         <w:rPr>
           <w:rFonts w:hint="eastAsia"/>
           <w:lang w:val="zh-CN"/>
         </w:rPr>
-        <w:t xml:space="preserve"> IEEE-754 </w:t>
+        <w:t xml:space="preserve"> 64 </w:t>
       </w:r>
       <w:r>
         <w:rPr>
           <w:rFonts w:hint="eastAsia"/>
           <w:lang w:val="zh-CN"/>
         </w:rPr>
-        <w:t>标准；</w:t>
+        <w:t>位地址空间变体；</w:t>
       </w:r>
     </w:p>
     <w:p>
@@ -13709,28 +13699,36 @@
           <w:rFonts w:hint="eastAsia"/>
           <w:lang w:val="zh-CN"/>
         </w:rPr>
-        <w:t xml:space="preserve">(6) </w:t>
+        <w:t xml:space="preserve">(8) </w:t>
       </w:r>
       <w:r>
         <w:rPr>
           <w:rFonts w:hint="eastAsia"/>
           <w:lang w:val="zh-CN"/>
         </w:rPr>
-        <w:t>一款支持广泛的用户级</w:t>
-      </w:r>
-      <w:r>
-        <w:rPr>
-          <w:rFonts w:hint="eastAsia"/>
+        <w:t>该指令集架构支持包括异构多核处理器在内高度并行多核的实现；</w:t>
+      </w:r>
+    </w:p>
+    <w:p>
+      <w:pPr>
+        <w:ind w:firstLine="480"/>
+        <w:rPr>
           <w:lang w:val="zh-CN"/>
         </w:rPr>
-        <w:t xml:space="preserve"> ISA </w:t>
-      </w:r>
+      </w:pPr>
       <w:r>
         <w:rPr>
           <w:rFonts w:hint="eastAsia"/>
           <w:lang w:val="zh-CN"/>
         </w:rPr>
-        <w:t>扩展和专用变体的指令集架构；</w:t>
+        <w:t xml:space="preserve">(9) </w:t>
+      </w:r>
+      <w:r>
+        <w:rPr>
+          <w:rFonts w:hint="eastAsia"/>
+          <w:lang w:val="zh-CN"/>
+        </w:rPr>
+        <w:t>可供用户选则的可变长度指令格式，对可用指令编码空间进行扩展，指令集架构所支持的可选密集指令编码用以提高性能，减小静态代码大小以及提升能量效率；</w:t>
       </w:r>
     </w:p>
     <w:p>
@@ -13745,129 +13743,34 @@
           <w:rFonts w:hint="eastAsia"/>
           <w:lang w:val="zh-CN"/>
         </w:rPr>
-        <w:t xml:space="preserve">(7) </w:t>
+        <w:t>(10)</w:t>
       </w:r>
       <w:r>
         <w:rPr>
           <w:rFonts w:hint="eastAsia"/>
           <w:lang w:val="zh-CN"/>
         </w:rPr>
-        <w:t>适用于应用程序，操作系统内核以及计算机硬件实现</w:t>
+        <w:t>完全可虚拟化的</w:t>
       </w:r>
       <w:r>
         <w:rPr>
           <w:rFonts w:hint="eastAsia"/>
           <w:lang w:val="zh-CN"/>
         </w:rPr>
-        <w:t xml:space="preserve"> 32 </w:t>
+        <w:t xml:space="preserve"> ISA</w:t>
       </w:r>
       <w:r>
         <w:rPr>
           <w:rFonts w:hint="eastAsia"/>
           <w:lang w:val="zh-CN"/>
         </w:rPr>
-        <w:t>位或</w:t>
-      </w:r>
-      <w:r>
-        <w:rPr>
-          <w:rFonts w:hint="eastAsia"/>
-          <w:lang w:val="zh-CN"/>
-        </w:rPr>
-        <w:t xml:space="preserve"> 64 </w:t>
-      </w:r>
-      <w:r>
-        <w:rPr>
-          <w:rFonts w:hint="eastAsia"/>
-          <w:lang w:val="zh-CN"/>
-        </w:rPr>
-        <w:t>位地址空间变体；</w:t>
+        <w:t>，可简化虚拟机管理程序开发；</w:t>
       </w:r>
     </w:p>
     <w:p>
       <w:pPr>
         <w:ind w:firstLine="480"/>
         <w:rPr>
-          <w:lang w:val="zh-CN"/>
-        </w:rPr>
-      </w:pPr>
-      <w:r>
-        <w:rPr>
-          <w:rFonts w:hint="eastAsia"/>
-          <w:lang w:val="zh-CN"/>
-        </w:rPr>
-        <w:t xml:space="preserve">(8) </w:t>
-      </w:r>
-      <w:r>
-        <w:rPr>
-          <w:rFonts w:hint="eastAsia"/>
-          <w:lang w:val="zh-CN"/>
-        </w:rPr>
-        <w:t>该指令集架构支持包括异构多核处理器在内高度并行多核的实现；</w:t>
-      </w:r>
-    </w:p>
-    <w:p>
-      <w:pPr>
-        <w:ind w:firstLine="480"/>
-        <w:rPr>
-          <w:lang w:val="zh-CN"/>
-        </w:rPr>
-      </w:pPr>
-      <w:r>
-        <w:rPr>
-          <w:rFonts w:hint="eastAsia"/>
-          <w:lang w:val="zh-CN"/>
-        </w:rPr>
-        <w:t xml:space="preserve">(9) </w:t>
-      </w:r>
-      <w:r>
-        <w:rPr>
-          <w:rFonts w:hint="eastAsia"/>
-          <w:lang w:val="zh-CN"/>
-        </w:rPr>
-        <w:t>可供用户选则的可变长度指令格式，对可用指令编码空间进行扩展，指令集架构所支持的可选密集指令编码用以提高性能，减小静态代码大小以及提升能量效率；</w:t>
-      </w:r>
-    </w:p>
-    <w:p>
-      <w:pPr>
-        <w:ind w:firstLine="480"/>
-        <w:rPr>
-          <w:lang w:val="zh-CN"/>
-        </w:rPr>
-      </w:pPr>
-      <w:r>
-        <w:rPr>
-          <w:rFonts w:hint="eastAsia"/>
-          <w:lang w:val="zh-CN"/>
-        </w:rPr>
-        <w:t>(10)</w:t>
-      </w:r>
-      <w:r>
-        <w:rPr>
-          <w:rFonts w:hint="eastAsia"/>
-          <w:lang w:val="zh-CN"/>
-        </w:rPr>
-        <w:t>完全可虚拟化的</w:t>
-      </w:r>
-      <w:r>
-        <w:rPr>
-          <w:rFonts w:hint="eastAsia"/>
-          <w:lang w:val="zh-CN"/>
-        </w:rPr>
-        <w:t xml:space="preserve"> ISA</w:t>
-      </w:r>
-      <w:r>
-        <w:rPr>
-          <w:rFonts w:hint="eastAsia"/>
-          <w:lang w:val="zh-CN"/>
-        </w:rPr>
-        <w:t>，可简化虚拟机管理程序开发；</w:t>
-      </w:r>
-    </w:p>
-    <w:p>
-      <w:pPr>
-        <w:ind w:firstLine="480"/>
-        <w:rPr>
-          <w:rFonts w:hint="eastAsia"/>
           <w:lang w:val="zh-CN"/>
         </w:rPr>
       </w:pPr>
@@ -13971,7 +13874,7 @@
                     </pic:cNvPicPr>
                   </pic:nvPicPr>
                   <pic:blipFill>
-                    <a:blip r:embed="rId43" cstate="print">
+                    <a:blip r:embed="rId42" cstate="print">
                       <a:extLst>
                         <a:ext uri="{28A0092B-C50C-407E-A947-70E740481C1C}">
                           <a14:useLocalDpi xmlns:a14="http://schemas.microsoft.com/office/drawing/2010/main" val="0"/>
@@ -14187,15 +14090,7 @@
           <w:rFonts w:hint="eastAsia"/>
           <w:lang w:val="zh-CN"/>
         </w:rPr>
-        <w:t>在对处理器逻辑设计进行验证的阶段，模拟器可以作为参考模型辅助进行</w:t>
-      </w:r>
-      <w:r>
-        <w:rPr>
-          <w:rFonts w:hint="eastAsia"/>
-          <w:lang w:val="zh-CN"/>
-        </w:rPr>
-        <w:lastRenderedPageBreak/>
-        <w:t>验证，可以快速定位逻辑设计错误．</w:t>
+        <w:t>在对处理器逻辑设计进行验证的阶段，模拟器可以作为参考模型辅助进行验证，可以快速定位逻辑设计错误．</w:t>
       </w:r>
     </w:p>
     <w:p>
@@ -14230,7 +14125,15 @@
           <w:rFonts w:hint="eastAsia"/>
           <w:lang w:val="zh-CN"/>
         </w:rPr>
-        <w:t>基于模拟器就可以开展系统软件开发和适配工作，这样可以在</w:t>
+        <w:t>基于模拟器就可以开展系统软件开发和适配工作，这样可以</w:t>
+      </w:r>
+      <w:r>
+        <w:rPr>
+          <w:rFonts w:hint="eastAsia"/>
+          <w:lang w:val="zh-CN"/>
+        </w:rPr>
+        <w:lastRenderedPageBreak/>
+        <w:t>在</w:t>
       </w:r>
       <w:proofErr w:type="gramStart"/>
       <w:r>
@@ -14414,7 +14317,7 @@
                     </pic:cNvPicPr>
                   </pic:nvPicPr>
                   <pic:blipFill>
-                    <a:blip r:embed="rId44" cstate="print">
+                    <a:blip r:embed="rId43" cstate="print">
                       <a:extLst>
                         <a:ext uri="{28A0092B-C50C-407E-A947-70E740481C1C}">
                           <a14:useLocalDpi xmlns:a14="http://schemas.microsoft.com/office/drawing/2010/main" val="0"/>
@@ -14488,9 +14391,6 @@
       <w:pPr>
         <w:spacing w:line="240" w:lineRule="auto"/>
         <w:ind w:firstLineChars="0"/>
-        <w:rPr>
-          <w:rFonts w:hint="eastAsia"/>
-        </w:rPr>
       </w:pPr>
       <w:r>
         <w:rPr>
@@ -14520,14 +14420,14 @@
         <w:rPr>
           <w:rFonts w:hint="eastAsia"/>
         </w:rPr>
-        <w:t>进行模拟，首先通过对实际硬件系统建模来将之具体化。建模与具体化的过程中必须保证所建模型的结构与实际硬件系统相近或一致，以确保所建模型的精确性，只有精确度较高的模型才能真实的</w:t>
+        <w:t>进行模拟，首先通过对实际硬件系统建模来将之具体化。建模与具体化的过程中必须保证所建模型的结构与实际硬件系统相近或一致，以确保所建模型的精确性，只有精确度较高的模型才能真实的模拟出硬件系统的行为，最终获得正确的结果。在对硬件系统的建模过程中，需要考虑所选择的算法是否合适。评价一种算法是否合适的准则在于是否符合模拟的要求和硬件系统的特征。为了保证最终的模拟精度，必须确保所选择算法的精</w:t>
       </w:r>
       <w:r>
         <w:rPr>
           <w:rFonts w:hint="eastAsia"/>
         </w:rPr>
         <w:lastRenderedPageBreak/>
-        <w:t>模拟出硬件系统的行为，最终获得正确的结果。在对硬件系统的建模过程中，需要考虑所选择的算法是否合适。评价一种算法是否合适的准则在于是否符合模拟的要求和硬件系统的特征。为了保证最终的模拟精度，必须确保所选择算法的精度够高，稳定性够好。选定合适的算法后，进行程序设计，即用程序语言将模型描述出来。待确定程序模型的正确以后，就可以用这个模型来进行模拟实验，得到相应的结果。最后分析模拟结果，结果</w:t>
+        <w:t>度够高，稳定性够好。选定合适的算法后，进行程序设计，即用程序语言将模型描述出来。待确定程序模型的正确以后，就可以用这个模型来进行模拟实验，得到相应的结果。最后分析模拟结果，结果</w:t>
       </w:r>
       <w:proofErr w:type="gramStart"/>
       <w:r>
@@ -14605,9 +14505,6 @@
     <w:p>
       <w:pPr>
         <w:ind w:firstLine="480"/>
-        <w:rPr>
-          <w:rFonts w:hint="eastAsia"/>
-        </w:rPr>
       </w:pPr>
       <w:r>
         <w:rPr>
@@ -14753,7 +14650,7 @@
                     </pic:cNvPicPr>
                   </pic:nvPicPr>
                   <pic:blipFill>
-                    <a:blip r:embed="rId45"/>
+                    <a:blip r:embed="rId44"/>
                     <a:stretch>
                       <a:fillRect/>
                     </a:stretch>
@@ -14951,9 +14848,6 @@
       <w:pPr>
         <w:spacing w:line="240" w:lineRule="auto"/>
         <w:ind w:firstLineChars="0"/>
-        <w:rPr>
-          <w:rFonts w:hint="eastAsia"/>
-        </w:rPr>
       </w:pPr>
       <w:r>
         <w:t>解释</w:t>
@@ -15042,8 +14936,11 @@
         <w:ind w:firstLine="480"/>
       </w:pPr>
       <w:r>
+        <w:t>随着体系结构的研究越来越深入，其设计的复杂度越来越高，这给模拟器的性能带来了一定的负面影响。为了提高模拟性能，研究者们对模拟过程进行了改</w:t>
+      </w:r>
+      <w:r>
         <w:lastRenderedPageBreak/>
-        <w:t>随着体系结构的研究越来越深入，其设计的复杂度越来越高，这给模拟器的性能带来了一定的负面影响。为了提高模拟性能，研究者们对模拟过程进行了改进，引入了编译的思想</w:t>
+        <w:t>进，引入了编译的思想</w:t>
       </w:r>
       <w:r>
         <w:t>——</w:t>
@@ -15133,7 +15030,7 @@
                     </pic:cNvPicPr>
                   </pic:nvPicPr>
                   <pic:blipFill>
-                    <a:blip r:embed="rId46"/>
+                    <a:blip r:embed="rId45"/>
                     <a:stretch>
                       <a:fillRect/>
                     </a:stretch>
@@ -15342,7 +15239,7 @@
                     </pic:cNvPicPr>
                   </pic:nvPicPr>
                   <pic:blipFill>
-                    <a:blip r:embed="rId47"/>
+                    <a:blip r:embed="rId46"/>
                     <a:stretch>
                       <a:fillRect/>
                     </a:stretch>
@@ -15450,23 +15347,23 @@
         <w:ind w:firstLine="480"/>
       </w:pPr>
       <w:r>
-        <w:t>其基本思想是复用译码信息，即在内存中取出一条指令后，判断该条指令是</w:t>
+        <w:t>其基本思想是复用译码信息，即在内存中取出一条指令后，判断该条指令是否是第一次执行，若是，那么对其进行译码，并在译码完成后将译码信息保存到</w:t>
+      </w:r>
+      <w:r>
+        <w:t xml:space="preserve">Cache </w:t>
+      </w:r>
+      <w:r>
+        <w:t>中，然后执行；若不是，则直接在</w:t>
+      </w:r>
+      <w:r>
+        <w:t xml:space="preserve"> Cache </w:t>
+      </w:r>
+      <w:r>
+        <w:t>中调用该指令的译码信息执行。</w:t>
       </w:r>
       <w:r>
         <w:lastRenderedPageBreak/>
-        <w:t>否是第一次执行，若是，那么对其进行译码，并在译码完成后将译码信息保存到</w:t>
-      </w:r>
-      <w:r>
-        <w:t xml:space="preserve">Cache </w:t>
-      </w:r>
-      <w:r>
-        <w:t>中，然后执行；若不是，则直接在</w:t>
-      </w:r>
-      <w:r>
-        <w:t xml:space="preserve"> Cache </w:t>
-      </w:r>
-      <w:r>
-        <w:t>中调用该指令的译码信息执行。由于该技术在程序运行时进行指令译码，因此很难进行代码优化。</w:t>
+        <w:t>由于该技术在程序运行时进行指令译码，因此很难进行代码优化。</w:t>
       </w:r>
     </w:p>
     <w:p>
@@ -15521,7 +15418,7 @@
                     </pic:cNvPicPr>
                   </pic:nvPicPr>
                   <pic:blipFill>
-                    <a:blip r:embed="rId48">
+                    <a:blip r:embed="rId47">
                       <a:extLst>
                         <a:ext uri="{28A0092B-C50C-407E-A947-70E740481C1C}">
                           <a14:useLocalDpi xmlns:a14="http://schemas.microsoft.com/office/drawing/2010/main" val="0"/>
@@ -15691,9 +15588,6 @@
     <w:p>
       <w:pPr>
         <w:ind w:firstLine="480"/>
-        <w:rPr>
-          <w:rFonts w:hint="eastAsia"/>
-        </w:rPr>
       </w:pPr>
       <w:r>
         <w:t>执行驱动模拟器将用高级语言编写的应用程序经编译和链接后得到的二进制文件作为输入信息，在模拟过程中会模拟系统的动态特征，如动态指令的生成和分支预测等，因此更加接近目标系统的真实情况，精确度更高。然而，也正是由于需要模拟目标系统的动态特征，使得执行驱动模拟器的模拟速度较踪迹驱动模拟器更慢。</w:t>
@@ -15743,7 +15637,7 @@
         </w:rPr>
         <w:lastRenderedPageBreak/>
         <w:drawing>
-          <wp:anchor distT="0" distB="0" distL="114300" distR="114300" simplePos="0" relativeHeight="251700224" behindDoc="0" locked="0" layoutInCell="1" allowOverlap="1" wp14:anchorId="7572FFE2" wp14:editId="57CF6AC0">
+          <wp:anchor distT="0" distB="0" distL="114300" distR="114300" simplePos="0" relativeHeight="251700224" behindDoc="0" locked="0" layoutInCell="1" allowOverlap="1" wp14:anchorId="7572FFE2" wp14:editId="3A291A2D">
             <wp:simplePos x="0" y="0"/>
             <wp:positionH relativeFrom="margin">
               <wp:posOffset>467995</wp:posOffset>
@@ -15768,7 +15662,7 @@
                     </pic:cNvPicPr>
                   </pic:nvPicPr>
                   <pic:blipFill>
-                    <a:blip r:embed="rId49" cstate="print">
+                    <a:blip r:embed="rId48" cstate="print">
                       <a:extLst>
                         <a:ext uri="{28A0092B-C50C-407E-A947-70E740481C1C}">
                           <a14:useLocalDpi xmlns:a14="http://schemas.microsoft.com/office/drawing/2010/main" val="0"/>
@@ -15796,6 +15690,12 @@
                 </pic:pic>
               </a:graphicData>
             </a:graphic>
+            <wp14:sizeRelH relativeFrom="margin">
+              <wp14:pctWidth>0</wp14:pctWidth>
+            </wp14:sizeRelH>
+            <wp14:sizeRelV relativeFrom="margin">
+              <wp14:pctHeight>0</wp14:pctHeight>
+            </wp14:sizeRelV>
           </wp:anchor>
         </w:drawing>
       </w:r>
@@ -15865,9 +15765,6 @@
     <w:p>
       <w:pPr>
         <w:ind w:firstLineChars="0"/>
-        <w:rPr>
-          <w:rFonts w:hint="eastAsia"/>
-        </w:rPr>
       </w:pPr>
       <w:r>
         <w:t>假设要模拟的目标系统为</w:t>
@@ -15992,9 +15889,38 @@
     <w:p>
       <w:pPr>
         <w:ind w:firstLine="480"/>
-        <w:rPr>
-          <w:lang w:val="zh-CN"/>
-        </w:rPr>
+      </w:pPr>
+      <w:r>
+        <w:t>本章节主要介绍了</w:t>
+      </w:r>
+      <w:r>
+        <w:t>RISC-V</w:t>
+      </w:r>
+      <w:r>
+        <w:t>指令集架构的特点以及体系结构模拟器的相关技术。对体系结构模拟器的功能和开发流程做了介绍，并对几种常见的模拟器类型作了分析对比，其中详细介绍了指令集模拟器</w:t>
+      </w:r>
+      <w:r>
+        <w:t>ISS</w:t>
+      </w:r>
+      <w:r>
+        <w:t>，对指令集模拟器的模拟流程以及两种指令集模拟策略的优缺点进行了阐述，最终结合</w:t>
+      </w:r>
+      <w:r>
+        <w:t>RISC-V</w:t>
+      </w:r>
+      <w:r>
+        <w:t>指令集架构的特点，拟定了本次模拟器的设计方案：采用基于解释性的指令集模拟策略，结合动态编译型</w:t>
+      </w:r>
+      <w:r>
+        <w:t>ISS</w:t>
+      </w:r>
+      <w:r>
+        <w:t>的译码优化策略，一方面丰富模拟器的调试手段，另一方面也可以提高模拟器执行效率。</w:t>
+      </w:r>
+    </w:p>
+    <w:p>
+      <w:pPr>
+        <w:ind w:firstLine="480"/>
       </w:pPr>
     </w:p>
     <w:p>
@@ -16152,7 +16078,7 @@
           <w:szCs w:val="32"/>
         </w:rPr>
         <w:sectPr>
-          <w:headerReference w:type="default" r:id="rId50"/>
+          <w:headerReference w:type="default" r:id="rId49"/>
           <w:pgSz w:w="11906" w:h="16838"/>
           <w:pgMar w:top="1440" w:right="1797" w:bottom="1440" w:left="1797" w:header="851" w:footer="992" w:gutter="0"/>
           <w:cols w:space="720"/>
@@ -16333,9 +16259,6 @@
     <w:p>
       <w:pPr>
         <w:ind w:firstLine="480"/>
-        <w:rPr>
-          <w:rFonts w:hint="eastAsia"/>
-        </w:rPr>
       </w:pPr>
       <w:r>
         <w:rPr>
@@ -16693,7 +16616,21 @@
         <w:rPr>
           <w:rFonts w:hint="eastAsia"/>
         </w:rPr>
-        <w:t>单步执行等</w:t>
+        <w:t>单</w:t>
+      </w:r>
+      <w:proofErr w:type="gramStart"/>
+      <w:r>
+        <w:rPr>
+          <w:rFonts w:hint="eastAsia"/>
+        </w:rPr>
+        <w:t>步执行</w:t>
+      </w:r>
+      <w:proofErr w:type="gramEnd"/>
+      <w:r>
+        <w:rPr>
+          <w:rFonts w:hint="eastAsia"/>
+        </w:rPr>
+        <w:t>等</w:t>
       </w:r>
       <w:r>
         <w:rPr>
@@ -17442,13 +17379,7 @@
         <w:rPr>
           <w:rFonts w:hint="eastAsia"/>
         </w:rPr>
-        <w:t>模拟器配置启动</w:t>
-      </w:r>
-      <w:r>
-        <w:rPr>
-          <w:rFonts w:hint="eastAsia"/>
-        </w:rPr>
-        <w:t>的用例描述如表</w:t>
+        <w:t>模拟器配置启动的用例描述如表</w:t>
       </w:r>
       <w:r>
         <w:rPr>
@@ -17478,7 +17409,6 @@
         <w:ind w:firstLineChars="0"/>
         <w:jc w:val="center"/>
         <w:rPr>
-          <w:rFonts w:hint="eastAsia"/>
           <w:b/>
           <w:bCs/>
           <w:sz w:val="22"/>
@@ -17924,10 +17854,7 @@
         <w:t>3</w:t>
       </w:r>
       <w:r>
-        <w:t>.</w:t>
-      </w:r>
-      <w:r>
-        <w:t>3</w:t>
+        <w:t>.3</w:t>
       </w:r>
       <w:r>
         <w:rPr>
@@ -17948,7 +17875,6 @@
         <w:ind w:firstLineChars="0"/>
         <w:jc w:val="center"/>
         <w:rPr>
-          <w:rFonts w:hint="eastAsia"/>
           <w:b/>
           <w:bCs/>
           <w:sz w:val="22"/>
@@ -18334,10 +18260,7 @@
         <w:t>3</w:t>
       </w:r>
       <w:r>
-        <w:t>.</w:t>
-      </w:r>
-      <w:r>
-        <w:t>4</w:t>
+        <w:t>.4</w:t>
       </w:r>
       <w:r>
         <w:rPr>
@@ -18358,7 +18281,6 @@
         <w:ind w:firstLineChars="0"/>
         <w:jc w:val="center"/>
         <w:rPr>
-          <w:rFonts w:hint="eastAsia"/>
           <w:b/>
           <w:bCs/>
           <w:sz w:val="22"/>
@@ -18835,10 +18757,7 @@
         <w:t>3</w:t>
       </w:r>
       <w:r>
-        <w:t>.</w:t>
-      </w:r>
-      <w:r>
-        <w:t>5</w:t>
+        <w:t>.5</w:t>
       </w:r>
       <w:r>
         <w:rPr>
@@ -18859,7 +18778,6 @@
         <w:ind w:firstLineChars="0"/>
         <w:jc w:val="center"/>
         <w:rPr>
-          <w:rFonts w:hint="eastAsia"/>
           <w:b/>
           <w:bCs/>
           <w:sz w:val="22"/>
@@ -19253,10 +19171,7 @@
         <w:t>3</w:t>
       </w:r>
       <w:r>
-        <w:t>.</w:t>
-      </w:r>
-      <w:r>
-        <w:t>6</w:t>
+        <w:t>.6</w:t>
       </w:r>
       <w:r>
         <w:rPr>
@@ -19277,7 +19192,6 @@
         <w:ind w:firstLineChars="0"/>
         <w:jc w:val="center"/>
         <w:rPr>
-          <w:rFonts w:hint="eastAsia"/>
           <w:b/>
           <w:bCs/>
           <w:sz w:val="22"/>
@@ -19723,9 +19637,6 @@
     <w:p>
       <w:pPr>
         <w:ind w:firstLineChars="0" w:firstLine="0"/>
-        <w:rPr>
-          <w:rFonts w:hint="eastAsia"/>
-        </w:rPr>
       </w:pPr>
     </w:p>
     <w:p>
@@ -20121,7 +20032,7 @@
                     </pic:cNvPicPr>
                   </pic:nvPicPr>
                   <pic:blipFill>
-                    <a:blip r:embed="rId51"/>
+                    <a:blip r:embed="rId50"/>
                     <a:stretch>
                       <a:fillRect/>
                     </a:stretch>
@@ -20604,7 +20515,7 @@
           <w:szCs w:val="32"/>
         </w:rPr>
         <w:sectPr>
-          <w:headerReference w:type="default" r:id="rId52"/>
+          <w:headerReference w:type="default" r:id="rId51"/>
           <w:pgSz w:w="11906" w:h="16838"/>
           <w:pgMar w:top="1440" w:right="1797" w:bottom="1440" w:left="1797" w:header="851" w:footer="992" w:gutter="0"/>
           <w:cols w:space="720"/>
@@ -20948,9 +20859,6 @@
           <w:numId w:val="10"/>
         </w:numPr>
         <w:ind w:firstLine="480"/>
-        <w:rPr>
-          <w:rFonts w:hint="eastAsia"/>
-        </w:rPr>
       </w:pPr>
       <w:r>
         <w:rPr>
@@ -21254,7 +21162,7 @@
                     </pic:cNvPicPr>
                   </pic:nvPicPr>
                   <pic:blipFill>
-                    <a:blip r:embed="rId53"/>
+                    <a:blip r:embed="rId52"/>
                     <a:stretch>
                       <a:fillRect/>
                     </a:stretch>
@@ -21389,7 +21297,7 @@
                     </pic:cNvPicPr>
                   </pic:nvPicPr>
                   <pic:blipFill>
-                    <a:blip r:embed="rId54">
+                    <a:blip r:embed="rId53">
                       <a:extLst>
                         <a:ext uri="{28A0092B-C50C-407E-A947-70E740481C1C}">
                           <a14:useLocalDpi xmlns:a14="http://schemas.microsoft.com/office/drawing/2010/main" val="0"/>
@@ -21677,7 +21585,7 @@
                     </pic:cNvPicPr>
                   </pic:nvPicPr>
                   <pic:blipFill>
-                    <a:blip r:embed="rId55" cstate="print">
+                    <a:blip r:embed="rId54" cstate="print">
                       <a:extLst>
                         <a:ext uri="{28A0092B-C50C-407E-A947-70E740481C1C}">
                           <a14:useLocalDpi xmlns:a14="http://schemas.microsoft.com/office/drawing/2010/main" val="0"/>
@@ -22055,7 +21963,7 @@
                     </pic:cNvPicPr>
                   </pic:nvPicPr>
                   <pic:blipFill>
-                    <a:blip r:embed="rId56" cstate="print">
+                    <a:blip r:embed="rId55" cstate="print">
                       <a:extLst>
                         <a:ext uri="{28A0092B-C50C-407E-A947-70E740481C1C}">
                           <a14:useLocalDpi xmlns:a14="http://schemas.microsoft.com/office/drawing/2010/main" val="0"/>
@@ -22273,7 +22181,7 @@
                     </pic:cNvPicPr>
                   </pic:nvPicPr>
                   <pic:blipFill>
-                    <a:blip r:embed="rId57">
+                    <a:blip r:embed="rId56">
                       <a:extLst>
                         <a:ext uri="{28A0092B-C50C-407E-A947-70E740481C1C}">
                           <a14:useLocalDpi xmlns:a14="http://schemas.microsoft.com/office/drawing/2010/main" val="0"/>
@@ -22498,7 +22406,7 @@
                     </pic:cNvPicPr>
                   </pic:nvPicPr>
                   <pic:blipFill>
-                    <a:blip r:embed="rId58" cstate="print">
+                    <a:blip r:embed="rId57" cstate="print">
                       <a:extLst>
                         <a:ext uri="{28A0092B-C50C-407E-A947-70E740481C1C}">
                           <a14:useLocalDpi xmlns:a14="http://schemas.microsoft.com/office/drawing/2010/main" val="0"/>
@@ -22558,7 +22466,7 @@
           <w:lang w:val="zh-CN"/>
         </w:rPr>
         <w:sectPr>
-          <w:headerReference w:type="default" r:id="rId59"/>
+          <w:headerReference w:type="default" r:id="rId58"/>
           <w:pgSz w:w="11906" w:h="16838"/>
           <w:pgMar w:top="1440" w:right="1797" w:bottom="1440" w:left="1797" w:header="851" w:footer="992" w:gutter="0"/>
           <w:cols w:space="720"/>
@@ -22636,7 +22544,7 @@
                     </pic:cNvPicPr>
                   </pic:nvPicPr>
                   <pic:blipFill>
-                    <a:blip r:embed="rId60" cstate="print">
+                    <a:blip r:embed="rId59" cstate="print">
                       <a:extLst>
                         <a:ext uri="{28A0092B-C50C-407E-A947-70E740481C1C}">
                           <a14:useLocalDpi xmlns:a14="http://schemas.microsoft.com/office/drawing/2010/main" val="0"/>
@@ -22702,7 +22610,7 @@
                     </pic:cNvPicPr>
                   </pic:nvPicPr>
                   <pic:blipFill>
-                    <a:blip r:embed="rId61" cstate="print">
+                    <a:blip r:embed="rId60" cstate="print">
                       <a:extLst>
                         <a:ext uri="{28A0092B-C50C-407E-A947-70E740481C1C}">
                           <a14:useLocalDpi xmlns:a14="http://schemas.microsoft.com/office/drawing/2010/main" val="0"/>
@@ -22952,7 +22860,7 @@
                     </pic:cNvPicPr>
                   </pic:nvPicPr>
                   <pic:blipFill>
-                    <a:blip r:embed="rId62"/>
+                    <a:blip r:embed="rId61"/>
                     <a:stretch>
                       <a:fillRect/>
                     </a:stretch>
@@ -33616,7 +33524,12 @@
         </w:rPr>
         <w:t>.</w:t>
       </w:r>
-      <w:proofErr w:type="spellStart"/>
+      <w:r>
+        <w:rPr>
+          <w:rFonts w:hint="eastAsia"/>
+        </w:rPr>
+        <w:t>如图所示，</w:t>
+      </w:r>
       <w:r>
         <w:rPr>
           <w:noProof/>
@@ -33647,7 +33560,7 @@
                     </pic:cNvPicPr>
                   </pic:nvPicPr>
                   <pic:blipFill>
-                    <a:blip r:embed="rId63"/>
+                    <a:blip r:embed="rId62"/>
                     <a:stretch>
                       <a:fillRect/>
                     </a:stretch>
@@ -33671,6 +33584,7 @@
           </wp:anchor>
         </w:drawing>
       </w:r>
+      <w:proofErr w:type="spellStart"/>
       <w:r>
         <w:rPr>
           <w:rStyle w:val="fontstyle01"/>
@@ -33766,6 +33680,22 @@
           <w:rFonts w:hint="default"/>
         </w:rPr>
         <w:t>改变,表示处理器</w:t>
+      </w:r>
+      <w:r>
+        <w:rPr>
+          <w:rStyle w:val="fontstyle21"/>
+          <w:rFonts w:hint="default"/>
+        </w:rPr>
+        <w:t>运行状态发生改变，</w:t>
+      </w:r>
+      <w:r>
+        <w:rPr>
+          <w:rFonts w:ascii="宋体" w:hAnsi="宋体" w:cs="宋体"/>
+          <w:color w:val="000000"/>
+          <w:sz w:val="22"/>
+          <w:szCs w:val="22"/>
+        </w:rPr>
+        <w:t>需要在寄存器读写之前判断当前特权等级。</w:t>
       </w:r>
     </w:p>
     <w:p>
@@ -34321,7 +34251,17 @@
           <w:sz w:val="22"/>
           <w:szCs w:val="22"/>
         </w:rPr>
-        <w:t xml:space="preserve">，而在一个有两个或者更多模式的机器上，当从自陷处理函数返回时， </w:t>
+        <w:t>，而在一个有</w:t>
+      </w:r>
+      <w:r>
+        <w:rPr>
+          <w:rFonts w:ascii="宋体" w:hAnsi="宋体" w:cs="宋体" w:hint="eastAsia"/>
+          <w:color w:val="000000"/>
+          <w:sz w:val="22"/>
+          <w:szCs w:val="22"/>
+        </w:rPr>
+        <w:lastRenderedPageBreak/>
+        <w:t xml:space="preserve">两个或者更多模式的机器上，当从自陷处理函数返回时， </w:t>
       </w:r>
       <w:r>
         <w:rPr>
@@ -34357,17 +34297,7 @@
           <w:sz w:val="22"/>
           <w:szCs w:val="22"/>
         </w:rPr>
-        <w:t>）。在通常</w:t>
-      </w:r>
-      <w:r>
-        <w:rPr>
-          <w:rFonts w:ascii="宋体" w:hAnsi="宋体" w:cs="宋体" w:hint="eastAsia"/>
-          <w:color w:val="000000"/>
-          <w:sz w:val="22"/>
-          <w:szCs w:val="22"/>
-        </w:rPr>
-        <w:lastRenderedPageBreak/>
-        <w:t>操作中，这个</w:t>
+        <w:t>）。在通常操作中，这个</w:t>
       </w:r>
       <w:proofErr w:type="gramStart"/>
       <w:r>
@@ -34981,7 +34911,7 @@
                     </pic:cNvPicPr>
                   </pic:nvPicPr>
                   <pic:blipFill>
-                    <a:blip r:embed="rId64"/>
+                    <a:blip r:embed="rId63"/>
                     <a:stretch>
                       <a:fillRect/>
                     </a:stretch>
@@ -35282,7 +35212,17 @@
           <w:sz w:val="22"/>
           <w:szCs w:val="22"/>
         </w:rPr>
-        <w:t xml:space="preserve">时，对应的状态可能自上次上下文保存时以来，已经被修改。当进行一个上下文保存时，负责的特权代码仅在对应的状态的状况是 </w:t>
+        <w:t>时，对应的状态可能自上次上下文保存时以来，已经被修改。当进行一个</w:t>
+      </w:r>
+      <w:r>
+        <w:rPr>
+          <w:rFonts w:ascii="宋体" w:hAnsi="宋体" w:cs="宋体" w:hint="eastAsia"/>
+          <w:color w:val="000000"/>
+          <w:sz w:val="22"/>
+          <w:szCs w:val="22"/>
+        </w:rPr>
+        <w:lastRenderedPageBreak/>
+        <w:t xml:space="preserve">上下文保存时，负责的特权代码仅在对应的状态的状况是 </w:t>
       </w:r>
       <w:r>
         <w:rPr>
@@ -35300,17 +35240,7 @@
           <w:sz w:val="22"/>
           <w:szCs w:val="22"/>
         </w:rPr>
-        <w:t>时，才需要将上下文写</w:t>
-      </w:r>
-      <w:r>
-        <w:rPr>
-          <w:rFonts w:ascii="宋体" w:hAnsi="宋体" w:cs="宋体" w:hint="eastAsia"/>
-          <w:color w:val="000000"/>
-          <w:sz w:val="22"/>
-          <w:szCs w:val="22"/>
-        </w:rPr>
-        <w:lastRenderedPageBreak/>
-        <w:t xml:space="preserve">入存储器，然后就可以复位其状况为 </w:t>
+        <w:t xml:space="preserve">时，才需要将上下文写入存储器，然后就可以复位其状况为 </w:t>
       </w:r>
       <w:r>
         <w:rPr>
@@ -35482,7 +35412,7 @@
                     </pic:cNvPicPr>
                   </pic:nvPicPr>
                   <pic:blipFill>
-                    <a:blip r:embed="rId65"/>
+                    <a:blip r:embed="rId64"/>
                     <a:stretch>
                       <a:fillRect/>
                     </a:stretch>
@@ -36724,7 +36654,6 @@
           <w:sz w:val="21"/>
           <w:szCs w:val="21"/>
         </w:rPr>
-        <w:lastRenderedPageBreak/>
         <w:t>    </w:t>
       </w:r>
       <w:r>
@@ -37894,7 +37823,7 @@
                     </pic:cNvPicPr>
                   </pic:nvPicPr>
                   <pic:blipFill>
-                    <a:blip r:embed="rId66"/>
+                    <a:blip r:embed="rId65"/>
                     <a:stretch>
                       <a:fillRect/>
                     </a:stretch>
@@ -38103,7 +38032,17 @@
           <w:sz w:val="22"/>
           <w:szCs w:val="22"/>
         </w:rPr>
-        <w:t xml:space="preserve">RISC-V </w:t>
+        <w:t>RISC-</w:t>
+      </w:r>
+      <w:r>
+        <w:rPr>
+          <w:rFonts w:ascii="Calibri" w:hAnsi="Calibri" w:cs="Calibri"/>
+          <w:color w:val="000000"/>
+          <w:sz w:val="22"/>
+          <w:szCs w:val="22"/>
+        </w:rPr>
+        <w:lastRenderedPageBreak/>
+        <w:t xml:space="preserve">V </w:t>
       </w:r>
       <w:r>
         <w:rPr>
@@ -38141,17 +38080,7 @@
           <w:sz w:val="22"/>
           <w:szCs w:val="22"/>
         </w:rPr>
-        <w:t>模式是强制要求的,该模式没有存储器管理或翻译，因此所有</w:t>
-      </w:r>
-      <w:r>
-        <w:rPr>
-          <w:rFonts w:ascii="宋体" w:hAnsi="宋体" w:cs="宋体" w:hint="eastAsia"/>
-          <w:color w:val="000000"/>
-          <w:sz w:val="22"/>
-          <w:szCs w:val="22"/>
-        </w:rPr>
-        <w:lastRenderedPageBreak/>
-        <w:t>的有效地址，无论其特权模式，都被认为是机器物理地址,是复位时进入的模式,理论上在该模式下不需要经过MMU进行地址翻译。</w:t>
+        <w:t>模式是强制要求的,该模式没有存储器管理或翻译，因此所有的有效地址，无论其特权模式，都被认为是机器物理地址,是复位时进入的模式,理论上在该模式下不需要经过MMU进行地址翻译。</w:t>
       </w:r>
       <w:r>
         <w:rPr>
@@ -39493,6 +39422,7 @@
           <w:sz w:val="21"/>
           <w:szCs w:val="21"/>
         </w:rPr>
+        <w:lastRenderedPageBreak/>
         <w:t>.option</w:t>
       </w:r>
       <w:proofErr w:type="gramEnd"/>
@@ -39542,7 +39472,6 @@
           <w:sz w:val="21"/>
           <w:szCs w:val="21"/>
         </w:rPr>
-        <w:lastRenderedPageBreak/>
         <w:t>    la </w:t>
       </w:r>
       <w:proofErr w:type="spellStart"/>
@@ -41041,7 +40970,7 @@
                     </pic:cNvPicPr>
                   </pic:nvPicPr>
                   <pic:blipFill>
-                    <a:blip r:embed="rId67"/>
+                    <a:blip r:embed="rId66"/>
                     <a:stretch>
                       <a:fillRect/>
                     </a:stretch>
@@ -43769,51 +43698,19 @@
           <w:rFonts w:ascii="宋体" w:hAnsi="宋体" w:cs="宋体"/>
         </w:rPr>
       </w:pPr>
-      <w:proofErr w:type="spellStart"/>
-      <w:r>
-        <w:rPr>
-          <w:rFonts w:ascii="宋体" w:hAnsi="宋体" w:cs="宋体" w:hint="eastAsia"/>
-        </w:rPr>
-        <w:t>mmio</w:t>
-      </w:r>
-      <w:proofErr w:type="spellEnd"/>
-      <w:r>
-        <w:rPr>
-          <w:rFonts w:ascii="宋体" w:hAnsi="宋体" w:cs="宋体" w:hint="eastAsia"/>
-        </w:rPr>
-        <w:t>的通信流程如图1.1所示.</w:t>
-      </w:r>
-    </w:p>
-    <w:p>
-      <w:pPr>
-        <w:ind w:firstLine="480"/>
-        <w:rPr>
-          <w:rFonts w:ascii="宋体" w:hAnsi="宋体" w:cs="宋体"/>
-        </w:rPr>
-      </w:pPr>
-    </w:p>
-    <w:p>
-      <w:pPr>
-        <w:pStyle w:val="2"/>
-        <w:rPr>
-          <w:rFonts w:hint="default"/>
-        </w:rPr>
-      </w:pPr>
-      <w:r>
-        <w:rPr>
-          <w:rFonts w:cs="宋体" w:hint="default"/>
+      <w:r>
+        <w:rPr>
+          <w:rFonts w:cs="宋体"/>
           <w:noProof/>
-          <w:sz w:val="24"/>
-          <w:szCs w:val="24"/>
         </w:rPr>
         <w:drawing>
-          <wp:anchor distT="0" distB="0" distL="114300" distR="114300" simplePos="0" relativeHeight="251693056" behindDoc="0" locked="0" layoutInCell="1" allowOverlap="1" wp14:anchorId="719E128C" wp14:editId="583A825D">
+          <wp:anchor distT="0" distB="0" distL="114300" distR="114300" simplePos="0" relativeHeight="251693056" behindDoc="0" locked="0" layoutInCell="1" allowOverlap="1" wp14:anchorId="719E128C" wp14:editId="5012505F">
             <wp:simplePos x="0" y="0"/>
             <wp:positionH relativeFrom="column">
-              <wp:posOffset>470535</wp:posOffset>
+              <wp:posOffset>488642</wp:posOffset>
             </wp:positionH>
             <wp:positionV relativeFrom="paragraph">
-              <wp:posOffset>656590</wp:posOffset>
+              <wp:posOffset>440312</wp:posOffset>
             </wp:positionV>
             <wp:extent cx="4359275" cy="2687320"/>
             <wp:effectExtent l="0" t="0" r="3175" b="17780"/>
@@ -43832,7 +43729,7 @@
                     </pic:cNvPicPr>
                   </pic:nvPicPr>
                   <pic:blipFill>
-                    <a:blip r:embed="rId68"/>
+                    <a:blip r:embed="rId67"/>
                     <a:stretch>
                       <a:fillRect/>
                     </a:stretch>
@@ -43852,6 +43749,36 @@
           </wp:anchor>
         </w:drawing>
       </w:r>
+      <w:proofErr w:type="spellStart"/>
+      <w:r>
+        <w:rPr>
+          <w:rFonts w:ascii="宋体" w:hAnsi="宋体" w:cs="宋体" w:hint="eastAsia"/>
+        </w:rPr>
+        <w:t>mmio</w:t>
+      </w:r>
+      <w:proofErr w:type="spellEnd"/>
+      <w:r>
+        <w:rPr>
+          <w:rFonts w:ascii="宋体" w:hAnsi="宋体" w:cs="宋体" w:hint="eastAsia"/>
+        </w:rPr>
+        <w:t>的通信流程如图1.1所示.</w:t>
+      </w:r>
+    </w:p>
+    <w:p>
+      <w:pPr>
+        <w:ind w:firstLine="480"/>
+        <w:rPr>
+          <w:rFonts w:ascii="宋体" w:hAnsi="宋体" w:cs="宋体"/>
+        </w:rPr>
+      </w:pPr>
+    </w:p>
+    <w:p>
+      <w:pPr>
+        <w:pStyle w:val="2"/>
+        <w:rPr>
+          <w:rFonts w:hint="default"/>
+        </w:rPr>
+      </w:pPr>
       <w:r>
         <w:rPr>
           <w:lang w:val="zh-CN"/>
@@ -44156,7 +44083,11 @@
       </w:r>
       <w:proofErr w:type="spellEnd"/>
       <w:r>
-        <w:t>）中的值得知中断的类型。在局部中断当中，只有两种标准的中断类型：计时中断（</w:t>
+        <w:t>）中的值得知中断的类型。在</w:t>
+      </w:r>
+      <w:r>
+        <w:lastRenderedPageBreak/>
+        <w:t>局部中断当中，只有两种标准的中断类型：计时中断（</w:t>
       </w:r>
       <w:r>
         <w:t>timer</w:t>
@@ -44180,7 +44111,6 @@
         <w:t>PLIC</w:t>
       </w:r>
       <w:r>
-        <w:lastRenderedPageBreak/>
         <w:t>相连（</w:t>
       </w:r>
       <w:r>
@@ -44956,6 +44886,7 @@
           <w:sz w:val="21"/>
           <w:szCs w:val="21"/>
         </w:rPr>
+        <w:lastRenderedPageBreak/>
         <w:t>class </w:t>
       </w:r>
       <w:proofErr w:type="spellStart"/>
@@ -45020,7 +44951,6 @@
           <w:sz w:val="21"/>
           <w:szCs w:val="21"/>
         </w:rPr>
-        <w:lastRenderedPageBreak/>
         <w:t>public:</w:t>
       </w:r>
     </w:p>
@@ -45960,6 +45890,7 @@
         <w:rPr>
           <w:noProof/>
         </w:rPr>
+        <w:lastRenderedPageBreak/>
         <w:drawing>
           <wp:anchor distT="0" distB="0" distL="114300" distR="114300" simplePos="0" relativeHeight="251694080" behindDoc="0" locked="0" layoutInCell="1" allowOverlap="1" wp14:anchorId="57A80D37" wp14:editId="650FD23E">
             <wp:simplePos x="0" y="0"/>
@@ -45986,7 +45917,7 @@
                     </pic:cNvPicPr>
                   </pic:nvPicPr>
                   <pic:blipFill>
-                    <a:blip r:embed="rId69"/>
+                    <a:blip r:embed="rId68"/>
                     <a:stretch>
                       <a:fillRect/>
                     </a:stretch>
@@ -46015,7 +45946,6 @@
         <w:rPr>
           <w:rFonts w:hint="eastAsia"/>
         </w:rPr>
-        <w:lastRenderedPageBreak/>
         <w:t>模拟器抛出异常后</w:t>
       </w:r>
       <w:r>
@@ -46388,6 +46318,7 @@
           <w:noProof/>
           <w:szCs w:val="21"/>
         </w:rPr>
+        <w:lastRenderedPageBreak/>
         <w:drawing>
           <wp:anchor distT="0" distB="0" distL="114300" distR="114300" simplePos="0" relativeHeight="251695104" behindDoc="0" locked="0" layoutInCell="1" allowOverlap="1" wp14:anchorId="2B017781" wp14:editId="725267AD">
             <wp:simplePos x="0" y="0"/>
@@ -46414,7 +46345,7 @@
                     </pic:cNvPicPr>
                   </pic:nvPicPr>
                   <pic:blipFill>
-                    <a:blip r:embed="rId70"/>
+                    <a:blip r:embed="rId69"/>
                     <a:stretch>
                       <a:fillRect/>
                     </a:stretch>
@@ -46776,7 +46707,6 @@
         <w:rPr>
           <w:rFonts w:ascii="宋体" w:hAnsi="宋体" w:cs="宋体" w:hint="eastAsia"/>
         </w:rPr>
-        <w:lastRenderedPageBreak/>
         <w:t>设备编号ID.PLIC为每个中断</w:t>
       </w:r>
       <w:proofErr w:type="gramStart"/>
@@ -46973,7 +46903,15 @@
           <w:rFonts w:ascii="宋体" w:hAnsi="宋体" w:cs="宋体" w:hint="eastAsia"/>
           <w:szCs w:val="21"/>
         </w:rPr>
-        <w:t>模式。PLIC产生的外部中断请求会分别标示在处理器的</w:t>
+        <w:t>模式。</w:t>
+      </w:r>
+      <w:r>
+        <w:rPr>
+          <w:rFonts w:ascii="宋体" w:hAnsi="宋体" w:cs="宋体" w:hint="eastAsia"/>
+          <w:szCs w:val="21"/>
+        </w:rPr>
+        <w:lastRenderedPageBreak/>
+        <w:t>PLIC产生的外部中断请求会分别标示在处理器的</w:t>
       </w:r>
       <w:proofErr w:type="spellStart"/>
       <w:r>
@@ -47107,7 +47045,7 @@
                     </pic:cNvPicPr>
                   </pic:nvPicPr>
                   <pic:blipFill>
-                    <a:blip r:embed="rId71"/>
+                    <a:blip r:embed="rId70"/>
                     <a:stretch>
                       <a:fillRect/>
                     </a:stretch>
@@ -47192,15 +47130,7 @@
           <w:rFonts w:ascii="宋体" w:hAnsi="宋体" w:cs="宋体" w:hint="eastAsia"/>
           <w:szCs w:val="21"/>
         </w:rPr>
-        <w:t>置位将外部中断信号发送给处</w:t>
-      </w:r>
-      <w:r>
-        <w:rPr>
-          <w:rFonts w:ascii="宋体" w:hAnsi="宋体" w:cs="宋体" w:hint="eastAsia"/>
-          <w:szCs w:val="21"/>
-        </w:rPr>
-        <w:lastRenderedPageBreak/>
-        <w:t>理器.当处理器接受了外部信号,会发送一个claim信号给PLIC core,表现为读取裁决结果的最高优先级中断源,同时将对应的该中断源pending拉低.当处理器完成了中断处理,发送一个中断完成信息给PLIC core.表示中断完成,打开对应中断源闸口.</w:t>
+        <w:t>置位将外部中断信号发送给处理器.当处理器接受了外部信号,会发送一个claim信号给PLIC core,表现为读取裁决结果的最高优先级中断源,同时将对应的该中断源pending拉低.当处理器完成了中断处理,发送一个中断完成信息给PLIC core.表示中断完成,打开对应中断源闸口.</w:t>
       </w:r>
     </w:p>
     <w:p>
@@ -47278,6 +47208,7 @@
           <w:noProof/>
           <w:szCs w:val="21"/>
         </w:rPr>
+        <w:lastRenderedPageBreak/>
         <w:drawing>
           <wp:anchor distT="0" distB="0" distL="114300" distR="114300" simplePos="0" relativeHeight="251697152" behindDoc="0" locked="0" layoutInCell="1" allowOverlap="1" wp14:anchorId="2AB05683" wp14:editId="49F3B994">
             <wp:simplePos x="0" y="0"/>
@@ -47304,7 +47235,7 @@
                     </pic:cNvPicPr>
                   </pic:nvPicPr>
                   <pic:blipFill>
-                    <a:blip r:embed="rId72"/>
+                    <a:blip r:embed="rId71"/>
                     <a:stretch>
                       <a:fillRect/>
                     </a:stretch>
@@ -47588,45 +47519,52 @@
           <w:rFonts w:ascii="宋体" w:hAnsi="宋体" w:cs="宋体"/>
           <w:szCs w:val="21"/>
         </w:rPr>
+        <w:t>interrupt notification</w:t>
+      </w:r>
+      <w:r>
+        <w:rPr>
+          <w:rFonts w:ascii="宋体" w:hAnsi="宋体" w:cs="宋体" w:hint="eastAsia"/>
+          <w:szCs w:val="21"/>
+        </w:rPr>
+        <w:t>，由PLIC Core 发给各target的中断请求，PLIC Core为每个target赋予了一个(external interrupt pending bit</w:t>
+      </w:r>
+      <w:r>
+        <w:rPr>
+          <w:rFonts w:ascii="宋体" w:hAnsi="宋体" w:cs="宋体"/>
+          <w:szCs w:val="21"/>
+        </w:rPr>
+        <w:t>)</w:t>
+      </w:r>
+      <w:r>
+        <w:rPr>
+          <w:rFonts w:ascii="宋体" w:hAnsi="宋体" w:cs="宋体" w:hint="eastAsia"/>
+          <w:szCs w:val="21"/>
+        </w:rPr>
+        <w:t xml:space="preserve"> EIP，表示有待处理的中断。EIP的值可以被source，target或者</w:t>
+      </w:r>
+      <w:proofErr w:type="gramStart"/>
+      <w:r>
+        <w:rPr>
+          <w:rFonts w:ascii="宋体" w:hAnsi="宋体" w:cs="宋体" w:hint="eastAsia"/>
+          <w:szCs w:val="21"/>
+        </w:rPr>
+        <w:t>其他源</w:t>
+      </w:r>
+      <w:proofErr w:type="gramEnd"/>
+      <w:r>
+        <w:rPr>
+          <w:rFonts w:ascii="宋体" w:hAnsi="宋体" w:cs="宋体" w:hint="eastAsia"/>
+          <w:szCs w:val="21"/>
+        </w:rPr>
+        <w:t>进行修改。EIP发送给target的过程被称为interrupt notification。PLIC Core只支持multicasting，即中断信号会发给所有符合条件的target，并不会选择其中之一发送。这样虽然响应较快，但会带来一些冗余处理。软件可以通过控制IE 位间接改善。首先claim</w:t>
+      </w:r>
+      <w:r>
+        <w:rPr>
+          <w:rFonts w:ascii="宋体" w:hAnsi="宋体" w:cs="宋体" w:hint="eastAsia"/>
+          <w:szCs w:val="21"/>
+        </w:rPr>
         <w:lastRenderedPageBreak/>
-        <w:t>interrupt notification</w:t>
-      </w:r>
-      <w:r>
-        <w:rPr>
-          <w:rFonts w:ascii="宋体" w:hAnsi="宋体" w:cs="宋体" w:hint="eastAsia"/>
-          <w:szCs w:val="21"/>
-        </w:rPr>
-        <w:t>，由PLIC Core 发给各target的中断请求，PLIC Core为每个target赋予了一个(external interrupt pending bit</w:t>
-      </w:r>
-      <w:r>
-        <w:rPr>
-          <w:rFonts w:ascii="宋体" w:hAnsi="宋体" w:cs="宋体"/>
-          <w:szCs w:val="21"/>
-        </w:rPr>
-        <w:t>)</w:t>
-      </w:r>
-      <w:r>
-        <w:rPr>
-          <w:rFonts w:ascii="宋体" w:hAnsi="宋体" w:cs="宋体" w:hint="eastAsia"/>
-          <w:szCs w:val="21"/>
-        </w:rPr>
-        <w:t xml:space="preserve"> EIP，表示有待处理的中断。EIP的值可以被source，target或者</w:t>
-      </w:r>
-      <w:proofErr w:type="gramStart"/>
-      <w:r>
-        <w:rPr>
-          <w:rFonts w:ascii="宋体" w:hAnsi="宋体" w:cs="宋体" w:hint="eastAsia"/>
-          <w:szCs w:val="21"/>
-        </w:rPr>
-        <w:t>其他源</w:t>
-      </w:r>
-      <w:proofErr w:type="gramEnd"/>
-      <w:r>
-        <w:rPr>
-          <w:rFonts w:ascii="宋体" w:hAnsi="宋体" w:cs="宋体" w:hint="eastAsia"/>
-          <w:szCs w:val="21"/>
-        </w:rPr>
-        <w:t>进行修改。EIP发送给target的过程被称为interrupt notification。PLIC Core只支持multicasting，即中断信号会发给所有符合条件的target，并不会选择其中之一发送。这样虽然响应较快，但会带来一些冗余处理。软件可以通过控制IE 位间接改善。首先claim的target会负责该中断的处理，PLIC Core只保证对于EIP的修改所有对应的targets都可见。</w:t>
+        <w:t>的target会负责该中断的处理，PLIC Core只保证对于EIP的修改所有对应的targets都可见。</w:t>
       </w:r>
     </w:p>
     <w:p>
@@ -47878,14 +47816,7 @@
         <w:rPr>
           <w:rFonts w:ascii="宋体" w:hAnsi="宋体" w:cs="宋体" w:hint="eastAsia"/>
         </w:rPr>
-        <w:t>信号写入对应的寄存</w:t>
-      </w:r>
-      <w:r>
-        <w:rPr>
-          <w:rFonts w:ascii="宋体" w:hAnsi="宋体" w:cs="宋体" w:hint="eastAsia"/>
-        </w:rPr>
-        <w:lastRenderedPageBreak/>
-        <w:t>器内即可</w:t>
+        <w:t>信号写入对应的寄存器内即可</w:t>
       </w:r>
       <w:r>
         <w:rPr>
@@ -47948,6 +47879,7 @@
         <w:rPr>
           <w:rFonts w:hint="eastAsia"/>
         </w:rPr>
+        <w:lastRenderedPageBreak/>
         <w:t xml:space="preserve">5.3.3 </w:t>
       </w:r>
       <w:r>
@@ -49147,7 +49079,6 @@
           <w:sz w:val="21"/>
           <w:szCs w:val="21"/>
         </w:rPr>
-        <w:lastRenderedPageBreak/>
         <w:t>    </w:t>
       </w:r>
       <w:proofErr w:type="spellStart"/>
@@ -49394,6 +49325,7 @@
           <w:b w:val="0"/>
           <w:sz w:val="24"/>
         </w:rPr>
+        <w:lastRenderedPageBreak/>
         <w:t>断点设置窗口如图所示</w:t>
       </w:r>
       <w:r>
@@ -49878,7 +49810,7 @@
                     </pic:cNvPicPr>
                   </pic:nvPicPr>
                   <pic:blipFill>
-                    <a:blip r:embed="rId73"/>
+                    <a:blip r:embed="rId72"/>
                     <a:stretch>
                       <a:fillRect/>
                     </a:stretch>
@@ -49997,7 +49929,7 @@
           <w:color w:val="000000"/>
         </w:rPr>
         <w:sectPr>
-          <w:headerReference w:type="default" r:id="rId74"/>
+          <w:headerReference w:type="default" r:id="rId73"/>
           <w:pgSz w:w="11906" w:h="16838"/>
           <w:pgMar w:top="1440" w:right="1797" w:bottom="1440" w:left="1797" w:header="851" w:footer="992" w:gutter="0"/>
           <w:cols w:space="720"/>
@@ -56691,6 +56623,590 @@
           <w:szCs w:val="32"/>
         </w:rPr>
         <w:sectPr>
+          <w:headerReference w:type="default" r:id="rId74"/>
+          <w:pgSz w:w="11906" w:h="16838"/>
+          <w:pgMar w:top="1440" w:right="1797" w:bottom="1440" w:left="1797" w:header="851" w:footer="992" w:gutter="0"/>
+          <w:cols w:space="720"/>
+          <w:docGrid w:type="linesAndChars" w:linePitch="312"/>
+        </w:sectPr>
+      </w:pPr>
+    </w:p>
+    <w:p>
+      <w:pPr>
+        <w:pStyle w:val="1"/>
+      </w:pPr>
+      <w:bookmarkStart w:id="68" w:name="_Toc4375"/>
+      <w:r>
+        <w:rPr>
+          <w:rFonts w:hint="eastAsia"/>
+        </w:rPr>
+        <w:lastRenderedPageBreak/>
+        <w:t>参</w:t>
+      </w:r>
+      <w:r>
+        <w:rPr>
+          <w:rFonts w:hint="eastAsia"/>
+        </w:rPr>
+        <w:t xml:space="preserve"> </w:t>
+      </w:r>
+      <w:r>
+        <w:rPr>
+          <w:rFonts w:hint="eastAsia"/>
+        </w:rPr>
+        <w:t>考</w:t>
+      </w:r>
+      <w:r>
+        <w:rPr>
+          <w:rFonts w:hint="eastAsia"/>
+        </w:rPr>
+        <w:t xml:space="preserve"> </w:t>
+      </w:r>
+      <w:r>
+        <w:rPr>
+          <w:rFonts w:hint="eastAsia"/>
+        </w:rPr>
+        <w:t>文</w:t>
+      </w:r>
+      <w:r>
+        <w:rPr>
+          <w:rFonts w:hint="eastAsia"/>
+        </w:rPr>
+        <w:t xml:space="preserve"> </w:t>
+      </w:r>
+      <w:r>
+        <w:rPr>
+          <w:rFonts w:hint="eastAsia"/>
+        </w:rPr>
+        <w:t>献</w:t>
+      </w:r>
+      <w:bookmarkEnd w:id="68"/>
+    </w:p>
+    <w:p>
+      <w:pPr>
+        <w:pStyle w:val="a"/>
+        <w:ind w:left="420" w:firstLineChars="0"/>
+      </w:pPr>
+      <w:bookmarkStart w:id="69" w:name="_Ref31233"/>
+      <w:r>
+        <w:rPr>
+          <w:rFonts w:hint="eastAsia"/>
+        </w:rPr>
+        <w:t xml:space="preserve">Szekeres </w:t>
+      </w:r>
+      <w:proofErr w:type="gramStart"/>
+      <w:r>
+        <w:rPr>
+          <w:rFonts w:hint="eastAsia"/>
+        </w:rPr>
+        <w:t>L ,</w:t>
+      </w:r>
+      <w:proofErr w:type="gramEnd"/>
+      <w:r>
+        <w:rPr>
+          <w:rFonts w:hint="eastAsia"/>
+        </w:rPr>
+        <w:t xml:space="preserve">  Payer M ,  Tao W , et al. </w:t>
+      </w:r>
+      <w:proofErr w:type="spellStart"/>
+      <w:r>
+        <w:rPr>
+          <w:rFonts w:hint="eastAsia"/>
+        </w:rPr>
+        <w:t>SoK</w:t>
+      </w:r>
+      <w:proofErr w:type="spellEnd"/>
+      <w:r>
+        <w:rPr>
+          <w:rFonts w:hint="eastAsia"/>
+        </w:rPr>
+        <w:t>: Eternal War in Memory[C]// IEEE Symposium on Security &amp; Privacy. IEEE Computer Society, 2013.</w:t>
+      </w:r>
+      <w:bookmarkEnd w:id="69"/>
+    </w:p>
+    <w:p>
+      <w:pPr>
+        <w:pStyle w:val="a"/>
+        <w:ind w:left="420" w:firstLineChars="0"/>
+        <w:rPr>
+          <w:lang w:val="zh-CN"/>
+        </w:rPr>
+      </w:pPr>
+      <w:bookmarkStart w:id="70" w:name="_Ref80154441"/>
+      <w:r>
+        <w:rPr>
+          <w:rFonts w:hint="eastAsia"/>
+          <w:lang w:val="zh-CN"/>
+        </w:rPr>
+        <w:t>邵思豪</w:t>
+      </w:r>
+      <w:r>
+        <w:rPr>
+          <w:rFonts w:hint="eastAsia"/>
+          <w:lang w:val="zh-CN"/>
+        </w:rPr>
+        <w:t xml:space="preserve">, </w:t>
+      </w:r>
+      <w:r>
+        <w:rPr>
+          <w:rFonts w:hint="eastAsia"/>
+          <w:lang w:val="zh-CN"/>
+        </w:rPr>
+        <w:t>高庆</w:t>
+      </w:r>
+      <w:r>
+        <w:rPr>
+          <w:rFonts w:hint="eastAsia"/>
+          <w:lang w:val="zh-CN"/>
+        </w:rPr>
+        <w:t xml:space="preserve">, </w:t>
+      </w:r>
+      <w:proofErr w:type="gramStart"/>
+      <w:r>
+        <w:rPr>
+          <w:rFonts w:hint="eastAsia"/>
+          <w:lang w:val="zh-CN"/>
+        </w:rPr>
+        <w:t>马森</w:t>
+      </w:r>
+      <w:proofErr w:type="gramEnd"/>
+      <w:r>
+        <w:rPr>
+          <w:rFonts w:hint="eastAsia"/>
+          <w:lang w:val="zh-CN"/>
+        </w:rPr>
+        <w:t>,</w:t>
+      </w:r>
+      <w:r>
+        <w:rPr>
+          <w:rFonts w:hint="eastAsia"/>
+          <w:lang w:val="zh-CN"/>
+        </w:rPr>
+        <w:t>等</w:t>
+      </w:r>
+      <w:r>
+        <w:rPr>
+          <w:rFonts w:hint="eastAsia"/>
+          <w:lang w:val="zh-CN"/>
+        </w:rPr>
+        <w:t xml:space="preserve">. </w:t>
+      </w:r>
+      <w:r>
+        <w:rPr>
+          <w:rFonts w:hint="eastAsia"/>
+          <w:lang w:val="zh-CN"/>
+        </w:rPr>
+        <w:t>缓冲区溢出漏洞分析技术研究进展</w:t>
+      </w:r>
+      <w:r>
+        <w:rPr>
+          <w:rFonts w:hint="eastAsia"/>
+          <w:lang w:val="zh-CN"/>
+        </w:rPr>
+        <w:t xml:space="preserve">[J]. </w:t>
+      </w:r>
+      <w:r>
+        <w:rPr>
+          <w:rFonts w:hint="eastAsia"/>
+          <w:lang w:val="zh-CN"/>
+        </w:rPr>
+        <w:t>软件学报</w:t>
+      </w:r>
+      <w:r>
+        <w:rPr>
+          <w:rFonts w:hint="eastAsia"/>
+          <w:lang w:val="zh-CN"/>
+        </w:rPr>
+        <w:t>, 2018,</w:t>
+      </w:r>
+      <w:r>
+        <w:rPr>
+          <w:rFonts w:hint="eastAsia"/>
+        </w:rPr>
+        <w:t xml:space="preserve"> 029 </w:t>
+      </w:r>
+      <w:r>
+        <w:rPr>
+          <w:rFonts w:hint="eastAsia"/>
+          <w:lang w:val="zh-CN"/>
+        </w:rPr>
+        <w:t>(005):1177</w:t>
+      </w:r>
+      <w:r>
+        <w:rPr>
+          <w:rFonts w:hint="eastAsia"/>
+        </w:rPr>
+        <w:t>-</w:t>
+      </w:r>
+      <w:r>
+        <w:rPr>
+          <w:rFonts w:hint="eastAsia"/>
+          <w:lang w:val="zh-CN"/>
+        </w:rPr>
+        <w:t>1198.</w:t>
+      </w:r>
+      <w:bookmarkEnd w:id="70"/>
+    </w:p>
+    <w:p>
+      <w:pPr>
+        <w:pStyle w:val="a"/>
+        <w:numPr>
+          <w:ilvl w:val="0"/>
+          <w:numId w:val="0"/>
+        </w:numPr>
+        <w:rPr>
+          <w:lang w:val="zh-CN"/>
+        </w:rPr>
+      </w:pPr>
+    </w:p>
+    <w:p>
+      <w:pPr>
+        <w:pStyle w:val="a"/>
+        <w:numPr>
+          <w:ilvl w:val="0"/>
+          <w:numId w:val="0"/>
+        </w:numPr>
+        <w:rPr>
+          <w:lang w:val="zh-CN"/>
+        </w:rPr>
+      </w:pPr>
+    </w:p>
+    <w:p>
+      <w:pPr>
+        <w:pStyle w:val="a"/>
+        <w:numPr>
+          <w:ilvl w:val="0"/>
+          <w:numId w:val="0"/>
+        </w:numPr>
+        <w:rPr>
+          <w:lang w:val="zh-CN"/>
+        </w:rPr>
+      </w:pPr>
+    </w:p>
+    <w:p>
+      <w:pPr>
+        <w:ind w:firstLine="480"/>
+        <w:rPr>
+          <w:color w:val="FF0000"/>
+        </w:rPr>
+      </w:pPr>
+      <w:r>
+        <w:rPr>
+          <w:color w:val="FF0000"/>
+        </w:rPr>
+        <w:t>[7</w:t>
+      </w:r>
+      <w:proofErr w:type="gramStart"/>
+      <w:r>
+        <w:rPr>
+          <w:color w:val="FF0000"/>
+        </w:rPr>
+        <w:t>]  A</w:t>
+      </w:r>
+      <w:proofErr w:type="gramEnd"/>
+      <w:r>
+        <w:rPr>
+          <w:color w:val="FF0000"/>
+        </w:rPr>
+        <w:t>  Waterman.  </w:t>
+      </w:r>
+      <w:proofErr w:type="gramStart"/>
+      <w:r>
+        <w:rPr>
+          <w:color w:val="FF0000"/>
+        </w:rPr>
+        <w:t>Y  Lee</w:t>
+      </w:r>
+      <w:proofErr w:type="gramEnd"/>
+      <w:r>
+        <w:rPr>
+          <w:color w:val="FF0000"/>
+        </w:rPr>
+        <w:t>.  </w:t>
+      </w:r>
+      <w:proofErr w:type="gramStart"/>
+      <w:r>
+        <w:rPr>
+          <w:color w:val="FF0000"/>
+        </w:rPr>
+        <w:t>D  APatterson</w:t>
+      </w:r>
+      <w:proofErr w:type="gramEnd"/>
+      <w:r>
+        <w:rPr>
+          <w:color w:val="FF0000"/>
+        </w:rPr>
+        <w:t>.  </w:t>
+      </w:r>
+      <w:proofErr w:type="gramStart"/>
+      <w:r>
+        <w:rPr>
+          <w:color w:val="FF0000"/>
+        </w:rPr>
+        <w:t>et  al.</w:t>
+      </w:r>
+      <w:proofErr w:type="gramEnd"/>
+      <w:r>
+        <w:rPr>
+          <w:color w:val="FF0000"/>
+        </w:rPr>
+        <w:t>  </w:t>
+      </w:r>
+      <w:proofErr w:type="gramStart"/>
+      <w:r>
+        <w:rPr>
+          <w:color w:val="FF0000"/>
+        </w:rPr>
+        <w:t>The  RISC</w:t>
+      </w:r>
+      <w:proofErr w:type="gramEnd"/>
+      <w:r>
+        <w:rPr>
+          <w:color w:val="FF0000"/>
+        </w:rPr>
+        <w:t>-V  Instruction  Set  Manul.  </w:t>
+      </w:r>
+      <w:proofErr w:type="gramStart"/>
+      <w:r>
+        <w:rPr>
+          <w:color w:val="FF0000"/>
+        </w:rPr>
+        <w:t>Volume  I</w:t>
+      </w:r>
+      <w:proofErr w:type="gramEnd"/>
+      <w:r>
+        <w:rPr>
+          <w:color w:val="FF0000"/>
+        </w:rPr>
+        <w:t>: User-Level ISA [J].Eecs Department.2011.7(9):475. </w:t>
+      </w:r>
+    </w:p>
+    <w:p>
+      <w:pPr>
+        <w:ind w:firstLine="480"/>
+        <w:rPr>
+          <w:color w:val="FF0000"/>
+        </w:rPr>
+      </w:pPr>
+      <w:r>
+        <w:rPr>
+          <w:color w:val="FF0000"/>
+        </w:rPr>
+        <w:t>[8</w:t>
+      </w:r>
+      <w:proofErr w:type="gramStart"/>
+      <w:r>
+        <w:rPr>
+          <w:color w:val="FF0000"/>
+        </w:rPr>
+        <w:t>]  Andrew</w:t>
+      </w:r>
+      <w:proofErr w:type="gramEnd"/>
+      <w:r>
+        <w:rPr>
+          <w:color w:val="FF0000"/>
+        </w:rPr>
+        <w:t>  Waterman,  Yunsup  Lee,  David  Patterson,  et  al.  </w:t>
+      </w:r>
+      <w:proofErr w:type="gramStart"/>
+      <w:r>
+        <w:rPr>
+          <w:color w:val="FF0000"/>
+        </w:rPr>
+        <w:t>The  RISC</w:t>
+      </w:r>
+      <w:proofErr w:type="gramEnd"/>
+      <w:r>
+        <w:rPr>
+          <w:color w:val="FF0000"/>
+        </w:rPr>
+        <w:t>-V  Instruction  Set Manual, Volume I: User-Level ISA, Version 2.1[R]. California: EECS </w:t>
+      </w:r>
+      <w:proofErr w:type="gramStart"/>
+      <w:r>
+        <w:rPr>
+          <w:color w:val="FF0000"/>
+        </w:rPr>
+        <w:t>Department,   </w:t>
+      </w:r>
+      <w:proofErr w:type="gramEnd"/>
+      <w:r>
+        <w:rPr>
+          <w:color w:val="FF0000"/>
+        </w:rPr>
+        <w:t>University of California, Berkeley, 2016. 1-121 </w:t>
+      </w:r>
+    </w:p>
+    <w:p>
+      <w:pPr>
+        <w:ind w:firstLine="480"/>
+      </w:pPr>
+      <w:r>
+        <w:t>[13]  </w:t>
+      </w:r>
+      <w:r>
+        <w:t>喻之斌</w:t>
+      </w:r>
+      <w:r>
+        <w:t>,  </w:t>
+      </w:r>
+      <w:r>
+        <w:t>金海</w:t>
+      </w:r>
+      <w:r>
+        <w:t>,  </w:t>
+      </w:r>
+      <w:proofErr w:type="gramStart"/>
+      <w:r>
+        <w:t>邹</w:t>
+      </w:r>
+      <w:proofErr w:type="gramEnd"/>
+      <w:r>
+        <w:t>南海</w:t>
+      </w:r>
+      <w:r>
+        <w:t>.  </w:t>
+      </w:r>
+      <w:r>
+        <w:t>计算机体系结构软件模拟技术</w:t>
+      </w:r>
+      <w:r>
+        <w:t>[J].  </w:t>
+      </w:r>
+      <w:r>
+        <w:t>软件学报，</w:t>
+      </w:r>
+      <w:r>
+        <w:t>2008, 4: 1051-1067. </w:t>
+      </w:r>
+    </w:p>
+    <w:p>
+      <w:pPr>
+        <w:ind w:firstLine="480"/>
+      </w:pPr>
+      <w:r>
+        <w:t>[30]  </w:t>
+      </w:r>
+      <w:proofErr w:type="spellStart"/>
+      <w:r>
+        <w:t>Belady</w:t>
+      </w:r>
+      <w:proofErr w:type="spellEnd"/>
+      <w:r>
+        <w:t> L</w:t>
+      </w:r>
+      <w:r>
+        <w:t>．</w:t>
+      </w:r>
+      <w:r>
+        <w:t>A study </w:t>
+      </w:r>
+      <w:proofErr w:type="spellStart"/>
+      <w:r>
+        <w:t>ofreplacement</w:t>
+      </w:r>
+      <w:proofErr w:type="spellEnd"/>
+      <w:r>
+        <w:t> algorithms for a virtual storage computer</w:t>
+      </w:r>
+      <w:r>
+        <w:t>．</w:t>
+      </w:r>
+      <w:r>
+        <w:t>IBM System Journal, 1966, 5(2): 78-101. </w:t>
+      </w:r>
+    </w:p>
+    <w:p>
+      <w:pPr>
+        <w:ind w:firstLine="480"/>
+      </w:pPr>
+      <w:r>
+        <w:t>[31]  </w:t>
+      </w:r>
+      <w:proofErr w:type="spellStart"/>
+      <w:r>
+        <w:t>Dwarkadas</w:t>
+      </w:r>
+      <w:proofErr w:type="spellEnd"/>
+      <w:r>
+        <w:t> S</w:t>
+      </w:r>
+      <w:r>
+        <w:t>，</w:t>
+      </w:r>
+      <w:r>
+        <w:t>Jump J</w:t>
+      </w:r>
+      <w:r>
+        <w:t>．</w:t>
+      </w:r>
+      <w:r>
+        <w:t>Execution-Driven simulation of mu1tipr0cess0rs</w:t>
+      </w:r>
+      <w:r>
+        <w:t>：</w:t>
+      </w:r>
+      <w:r>
+        <w:t>Address and timing analysis</w:t>
+      </w:r>
+      <w:r>
+        <w:t>．</w:t>
+      </w:r>
+      <w:r>
+        <w:t>ACM Trans</w:t>
+      </w:r>
+      <w:r>
+        <w:t>．</w:t>
+      </w:r>
+      <w:r>
+        <w:t>on Modeling and Computer Simulation</w:t>
+      </w:r>
+      <w:r>
+        <w:t>，</w:t>
+      </w:r>
+      <w:r>
+        <w:t>1994</w:t>
+      </w:r>
+      <w:r>
+        <w:t>，</w:t>
+      </w:r>
+      <w:r>
+        <w:t>4(4): 314-338</w:t>
+      </w:r>
+      <w:r>
+        <w:t>．</w:t>
+      </w:r>
+      <w:r>
+        <w:t> </w:t>
+      </w:r>
+    </w:p>
+    <w:p>
+      <w:pPr>
+        <w:pStyle w:val="a"/>
+        <w:numPr>
+          <w:ilvl w:val="0"/>
+          <w:numId w:val="0"/>
+        </w:numPr>
+      </w:pPr>
+    </w:p>
+    <w:p>
+      <w:pPr>
+        <w:ind w:firstLineChars="0" w:firstLine="0"/>
+      </w:pPr>
+    </w:p>
+    <w:p>
+      <w:pPr>
+        <w:ind w:firstLineChars="0" w:firstLine="0"/>
+      </w:pPr>
+    </w:p>
+    <w:p>
+      <w:pPr>
+        <w:ind w:firstLine="480"/>
+      </w:pPr>
+    </w:p>
+    <w:p>
+      <w:pPr>
+        <w:ind w:firstLine="480"/>
+        <w:sectPr>
           <w:headerReference w:type="default" r:id="rId75"/>
           <w:pgSz w:w="11906" w:h="16838"/>
           <w:pgMar w:top="1440" w:right="1797" w:bottom="1440" w:left="1797" w:header="851" w:footer="992" w:gutter="0"/>
@@ -56703,590 +57219,6 @@
       <w:pPr>
         <w:pStyle w:val="1"/>
       </w:pPr>
-      <w:bookmarkStart w:id="68" w:name="_Toc4375"/>
-      <w:r>
-        <w:rPr>
-          <w:rFonts w:hint="eastAsia"/>
-        </w:rPr>
-        <w:lastRenderedPageBreak/>
-        <w:t>参</w:t>
-      </w:r>
-      <w:r>
-        <w:rPr>
-          <w:rFonts w:hint="eastAsia"/>
-        </w:rPr>
-        <w:t xml:space="preserve"> </w:t>
-      </w:r>
-      <w:r>
-        <w:rPr>
-          <w:rFonts w:hint="eastAsia"/>
-        </w:rPr>
-        <w:t>考</w:t>
-      </w:r>
-      <w:r>
-        <w:rPr>
-          <w:rFonts w:hint="eastAsia"/>
-        </w:rPr>
-        <w:t xml:space="preserve"> </w:t>
-      </w:r>
-      <w:r>
-        <w:rPr>
-          <w:rFonts w:hint="eastAsia"/>
-        </w:rPr>
-        <w:t>文</w:t>
-      </w:r>
-      <w:r>
-        <w:rPr>
-          <w:rFonts w:hint="eastAsia"/>
-        </w:rPr>
-        <w:t xml:space="preserve"> </w:t>
-      </w:r>
-      <w:r>
-        <w:rPr>
-          <w:rFonts w:hint="eastAsia"/>
-        </w:rPr>
-        <w:t>献</w:t>
-      </w:r>
-      <w:bookmarkEnd w:id="68"/>
-    </w:p>
-    <w:p>
-      <w:pPr>
-        <w:pStyle w:val="a"/>
-        <w:ind w:left="420" w:firstLineChars="0"/>
-      </w:pPr>
-      <w:bookmarkStart w:id="69" w:name="_Ref31233"/>
-      <w:r>
-        <w:rPr>
-          <w:rFonts w:hint="eastAsia"/>
-        </w:rPr>
-        <w:t xml:space="preserve">Szekeres </w:t>
-      </w:r>
-      <w:proofErr w:type="gramStart"/>
-      <w:r>
-        <w:rPr>
-          <w:rFonts w:hint="eastAsia"/>
-        </w:rPr>
-        <w:t>L ,</w:t>
-      </w:r>
-      <w:proofErr w:type="gramEnd"/>
-      <w:r>
-        <w:rPr>
-          <w:rFonts w:hint="eastAsia"/>
-        </w:rPr>
-        <w:t xml:space="preserve">  Payer M ,  Tao W , et al. </w:t>
-      </w:r>
-      <w:proofErr w:type="spellStart"/>
-      <w:r>
-        <w:rPr>
-          <w:rFonts w:hint="eastAsia"/>
-        </w:rPr>
-        <w:t>SoK</w:t>
-      </w:r>
-      <w:proofErr w:type="spellEnd"/>
-      <w:r>
-        <w:rPr>
-          <w:rFonts w:hint="eastAsia"/>
-        </w:rPr>
-        <w:t>: Eternal War in Memory[C]// IEEE Symposium on Security &amp; Privacy. IEEE Computer Society, 2013.</w:t>
-      </w:r>
-      <w:bookmarkEnd w:id="69"/>
-    </w:p>
-    <w:p>
-      <w:pPr>
-        <w:pStyle w:val="a"/>
-        <w:ind w:left="420" w:firstLineChars="0"/>
-        <w:rPr>
-          <w:lang w:val="zh-CN"/>
-        </w:rPr>
-      </w:pPr>
-      <w:bookmarkStart w:id="70" w:name="_Ref80154441"/>
-      <w:r>
-        <w:rPr>
-          <w:rFonts w:hint="eastAsia"/>
-          <w:lang w:val="zh-CN"/>
-        </w:rPr>
-        <w:t>邵思豪</w:t>
-      </w:r>
-      <w:r>
-        <w:rPr>
-          <w:rFonts w:hint="eastAsia"/>
-          <w:lang w:val="zh-CN"/>
-        </w:rPr>
-        <w:t xml:space="preserve">, </w:t>
-      </w:r>
-      <w:r>
-        <w:rPr>
-          <w:rFonts w:hint="eastAsia"/>
-          <w:lang w:val="zh-CN"/>
-        </w:rPr>
-        <w:t>高庆</w:t>
-      </w:r>
-      <w:r>
-        <w:rPr>
-          <w:rFonts w:hint="eastAsia"/>
-          <w:lang w:val="zh-CN"/>
-        </w:rPr>
-        <w:t xml:space="preserve">, </w:t>
-      </w:r>
-      <w:proofErr w:type="gramStart"/>
-      <w:r>
-        <w:rPr>
-          <w:rFonts w:hint="eastAsia"/>
-          <w:lang w:val="zh-CN"/>
-        </w:rPr>
-        <w:t>马森</w:t>
-      </w:r>
-      <w:proofErr w:type="gramEnd"/>
-      <w:r>
-        <w:rPr>
-          <w:rFonts w:hint="eastAsia"/>
-          <w:lang w:val="zh-CN"/>
-        </w:rPr>
-        <w:t>,</w:t>
-      </w:r>
-      <w:r>
-        <w:rPr>
-          <w:rFonts w:hint="eastAsia"/>
-          <w:lang w:val="zh-CN"/>
-        </w:rPr>
-        <w:t>等</w:t>
-      </w:r>
-      <w:r>
-        <w:rPr>
-          <w:rFonts w:hint="eastAsia"/>
-          <w:lang w:val="zh-CN"/>
-        </w:rPr>
-        <w:t xml:space="preserve">. </w:t>
-      </w:r>
-      <w:r>
-        <w:rPr>
-          <w:rFonts w:hint="eastAsia"/>
-          <w:lang w:val="zh-CN"/>
-        </w:rPr>
-        <w:t>缓冲区溢出漏洞分析技术研究进展</w:t>
-      </w:r>
-      <w:r>
-        <w:rPr>
-          <w:rFonts w:hint="eastAsia"/>
-          <w:lang w:val="zh-CN"/>
-        </w:rPr>
-        <w:t xml:space="preserve">[J]. </w:t>
-      </w:r>
-      <w:r>
-        <w:rPr>
-          <w:rFonts w:hint="eastAsia"/>
-          <w:lang w:val="zh-CN"/>
-        </w:rPr>
-        <w:t>软件学报</w:t>
-      </w:r>
-      <w:r>
-        <w:rPr>
-          <w:rFonts w:hint="eastAsia"/>
-          <w:lang w:val="zh-CN"/>
-        </w:rPr>
-        <w:t>, 2018,</w:t>
-      </w:r>
-      <w:r>
-        <w:rPr>
-          <w:rFonts w:hint="eastAsia"/>
-        </w:rPr>
-        <w:t xml:space="preserve"> 029 </w:t>
-      </w:r>
-      <w:r>
-        <w:rPr>
-          <w:rFonts w:hint="eastAsia"/>
-          <w:lang w:val="zh-CN"/>
-        </w:rPr>
-        <w:t>(005):1177</w:t>
-      </w:r>
-      <w:r>
-        <w:rPr>
-          <w:rFonts w:hint="eastAsia"/>
-        </w:rPr>
-        <w:t>-</w:t>
-      </w:r>
-      <w:r>
-        <w:rPr>
-          <w:rFonts w:hint="eastAsia"/>
-          <w:lang w:val="zh-CN"/>
-        </w:rPr>
-        <w:t>1198.</w:t>
-      </w:r>
-      <w:bookmarkEnd w:id="70"/>
-    </w:p>
-    <w:p>
-      <w:pPr>
-        <w:pStyle w:val="a"/>
-        <w:numPr>
-          <w:ilvl w:val="0"/>
-          <w:numId w:val="0"/>
-        </w:numPr>
-        <w:rPr>
-          <w:lang w:val="zh-CN"/>
-        </w:rPr>
-      </w:pPr>
-    </w:p>
-    <w:p>
-      <w:pPr>
-        <w:pStyle w:val="a"/>
-        <w:numPr>
-          <w:ilvl w:val="0"/>
-          <w:numId w:val="0"/>
-        </w:numPr>
-        <w:rPr>
-          <w:lang w:val="zh-CN"/>
-        </w:rPr>
-      </w:pPr>
-    </w:p>
-    <w:p>
-      <w:pPr>
-        <w:pStyle w:val="a"/>
-        <w:numPr>
-          <w:ilvl w:val="0"/>
-          <w:numId w:val="0"/>
-        </w:numPr>
-        <w:rPr>
-          <w:lang w:val="zh-CN"/>
-        </w:rPr>
-      </w:pPr>
-    </w:p>
-    <w:p>
-      <w:pPr>
-        <w:ind w:firstLine="480"/>
-        <w:rPr>
-          <w:color w:val="FF0000"/>
-        </w:rPr>
-      </w:pPr>
-      <w:r>
-        <w:rPr>
-          <w:color w:val="FF0000"/>
-        </w:rPr>
-        <w:t>[7</w:t>
-      </w:r>
-      <w:proofErr w:type="gramStart"/>
-      <w:r>
-        <w:rPr>
-          <w:color w:val="FF0000"/>
-        </w:rPr>
-        <w:t>]  A</w:t>
-      </w:r>
-      <w:proofErr w:type="gramEnd"/>
-      <w:r>
-        <w:rPr>
-          <w:color w:val="FF0000"/>
-        </w:rPr>
-        <w:t>  Waterman.  </w:t>
-      </w:r>
-      <w:proofErr w:type="gramStart"/>
-      <w:r>
-        <w:rPr>
-          <w:color w:val="FF0000"/>
-        </w:rPr>
-        <w:t>Y  Lee</w:t>
-      </w:r>
-      <w:proofErr w:type="gramEnd"/>
-      <w:r>
-        <w:rPr>
-          <w:color w:val="FF0000"/>
-        </w:rPr>
-        <w:t>.  </w:t>
-      </w:r>
-      <w:proofErr w:type="gramStart"/>
-      <w:r>
-        <w:rPr>
-          <w:color w:val="FF0000"/>
-        </w:rPr>
-        <w:t>D  APatterson</w:t>
-      </w:r>
-      <w:proofErr w:type="gramEnd"/>
-      <w:r>
-        <w:rPr>
-          <w:color w:val="FF0000"/>
-        </w:rPr>
-        <w:t>.  </w:t>
-      </w:r>
-      <w:proofErr w:type="gramStart"/>
-      <w:r>
-        <w:rPr>
-          <w:color w:val="FF0000"/>
-        </w:rPr>
-        <w:t>et  al.</w:t>
-      </w:r>
-      <w:proofErr w:type="gramEnd"/>
-      <w:r>
-        <w:rPr>
-          <w:color w:val="FF0000"/>
-        </w:rPr>
-        <w:t>  </w:t>
-      </w:r>
-      <w:proofErr w:type="gramStart"/>
-      <w:r>
-        <w:rPr>
-          <w:color w:val="FF0000"/>
-        </w:rPr>
-        <w:t>The  RISC</w:t>
-      </w:r>
-      <w:proofErr w:type="gramEnd"/>
-      <w:r>
-        <w:rPr>
-          <w:color w:val="FF0000"/>
-        </w:rPr>
-        <w:t>-V  Instruction  Set  Manul.  </w:t>
-      </w:r>
-      <w:proofErr w:type="gramStart"/>
-      <w:r>
-        <w:rPr>
-          <w:color w:val="FF0000"/>
-        </w:rPr>
-        <w:t>Volume  I</w:t>
-      </w:r>
-      <w:proofErr w:type="gramEnd"/>
-      <w:r>
-        <w:rPr>
-          <w:color w:val="FF0000"/>
-        </w:rPr>
-        <w:t>: User-Level ISA [J].Eecs Department.2011.7(9):475. </w:t>
-      </w:r>
-    </w:p>
-    <w:p>
-      <w:pPr>
-        <w:ind w:firstLine="480"/>
-        <w:rPr>
-          <w:color w:val="FF0000"/>
-        </w:rPr>
-      </w:pPr>
-      <w:r>
-        <w:rPr>
-          <w:color w:val="FF0000"/>
-        </w:rPr>
-        <w:t>[8</w:t>
-      </w:r>
-      <w:proofErr w:type="gramStart"/>
-      <w:r>
-        <w:rPr>
-          <w:color w:val="FF0000"/>
-        </w:rPr>
-        <w:t>]  Andrew</w:t>
-      </w:r>
-      <w:proofErr w:type="gramEnd"/>
-      <w:r>
-        <w:rPr>
-          <w:color w:val="FF0000"/>
-        </w:rPr>
-        <w:t>  Waterman,  Yunsup  Lee,  David  Patterson,  et  al.  </w:t>
-      </w:r>
-      <w:proofErr w:type="gramStart"/>
-      <w:r>
-        <w:rPr>
-          <w:color w:val="FF0000"/>
-        </w:rPr>
-        <w:t>The  RISC</w:t>
-      </w:r>
-      <w:proofErr w:type="gramEnd"/>
-      <w:r>
-        <w:rPr>
-          <w:color w:val="FF0000"/>
-        </w:rPr>
-        <w:t>-V  Instruction  Set Manual, Volume I: User-Level ISA, Version 2.1[R]. California: EECS </w:t>
-      </w:r>
-      <w:proofErr w:type="gramStart"/>
-      <w:r>
-        <w:rPr>
-          <w:color w:val="FF0000"/>
-        </w:rPr>
-        <w:t>Department,   </w:t>
-      </w:r>
-      <w:proofErr w:type="gramEnd"/>
-      <w:r>
-        <w:rPr>
-          <w:color w:val="FF0000"/>
-        </w:rPr>
-        <w:t>University of California, Berkeley, 2016. 1-121 </w:t>
-      </w:r>
-    </w:p>
-    <w:p>
-      <w:pPr>
-        <w:ind w:firstLine="480"/>
-      </w:pPr>
-      <w:r>
-        <w:t>[13]  </w:t>
-      </w:r>
-      <w:r>
-        <w:t>喻之斌</w:t>
-      </w:r>
-      <w:r>
-        <w:t>,  </w:t>
-      </w:r>
-      <w:r>
-        <w:t>金海</w:t>
-      </w:r>
-      <w:r>
-        <w:t>,  </w:t>
-      </w:r>
-      <w:proofErr w:type="gramStart"/>
-      <w:r>
-        <w:t>邹</w:t>
-      </w:r>
-      <w:proofErr w:type="gramEnd"/>
-      <w:r>
-        <w:t>南海</w:t>
-      </w:r>
-      <w:r>
-        <w:t>.  </w:t>
-      </w:r>
-      <w:r>
-        <w:t>计算机体系结构软件模拟技术</w:t>
-      </w:r>
-      <w:r>
-        <w:t>[J].  </w:t>
-      </w:r>
-      <w:r>
-        <w:t>软件学报，</w:t>
-      </w:r>
-      <w:r>
-        <w:t>2008, 4: 1051-1067. </w:t>
-      </w:r>
-    </w:p>
-    <w:p>
-      <w:pPr>
-        <w:ind w:firstLine="480"/>
-      </w:pPr>
-      <w:r>
-        <w:t>[30]  </w:t>
-      </w:r>
-      <w:proofErr w:type="spellStart"/>
-      <w:r>
-        <w:t>Belady</w:t>
-      </w:r>
-      <w:proofErr w:type="spellEnd"/>
-      <w:r>
-        <w:t> L</w:t>
-      </w:r>
-      <w:r>
-        <w:t>．</w:t>
-      </w:r>
-      <w:r>
-        <w:t>A study </w:t>
-      </w:r>
-      <w:proofErr w:type="spellStart"/>
-      <w:r>
-        <w:t>ofreplacement</w:t>
-      </w:r>
-      <w:proofErr w:type="spellEnd"/>
-      <w:r>
-        <w:t> algorithms for a virtual storage computer</w:t>
-      </w:r>
-      <w:r>
-        <w:t>．</w:t>
-      </w:r>
-      <w:r>
-        <w:t>IBM System Journal, 1966, 5(2): 78-101. </w:t>
-      </w:r>
-    </w:p>
-    <w:p>
-      <w:pPr>
-        <w:ind w:firstLine="480"/>
-      </w:pPr>
-      <w:r>
-        <w:t>[31]  </w:t>
-      </w:r>
-      <w:proofErr w:type="spellStart"/>
-      <w:r>
-        <w:t>Dwarkadas</w:t>
-      </w:r>
-      <w:proofErr w:type="spellEnd"/>
-      <w:r>
-        <w:t> S</w:t>
-      </w:r>
-      <w:r>
-        <w:t>，</w:t>
-      </w:r>
-      <w:r>
-        <w:t>Jump J</w:t>
-      </w:r>
-      <w:r>
-        <w:t>．</w:t>
-      </w:r>
-      <w:r>
-        <w:t>Execution-Driven simulation of mu1tipr0cess0rs</w:t>
-      </w:r>
-      <w:r>
-        <w:t>：</w:t>
-      </w:r>
-      <w:r>
-        <w:t>Address and timing analysis</w:t>
-      </w:r>
-      <w:r>
-        <w:t>．</w:t>
-      </w:r>
-      <w:r>
-        <w:t>ACM Trans</w:t>
-      </w:r>
-      <w:r>
-        <w:t>．</w:t>
-      </w:r>
-      <w:r>
-        <w:t>on Modeling and Computer Simulation</w:t>
-      </w:r>
-      <w:r>
-        <w:t>，</w:t>
-      </w:r>
-      <w:r>
-        <w:t>1994</w:t>
-      </w:r>
-      <w:r>
-        <w:t>，</w:t>
-      </w:r>
-      <w:r>
-        <w:t>4(4): 314-338</w:t>
-      </w:r>
-      <w:r>
-        <w:t>．</w:t>
-      </w:r>
-      <w:r>
-        <w:t> </w:t>
-      </w:r>
-    </w:p>
-    <w:p>
-      <w:pPr>
-        <w:pStyle w:val="a"/>
-        <w:numPr>
-          <w:ilvl w:val="0"/>
-          <w:numId w:val="0"/>
-        </w:numPr>
-      </w:pPr>
-    </w:p>
-    <w:p>
-      <w:pPr>
-        <w:ind w:firstLineChars="0" w:firstLine="0"/>
-      </w:pPr>
-    </w:p>
-    <w:p>
-      <w:pPr>
-        <w:ind w:firstLineChars="0" w:firstLine="0"/>
-      </w:pPr>
-    </w:p>
-    <w:p>
-      <w:pPr>
-        <w:ind w:firstLine="480"/>
-      </w:pPr>
-    </w:p>
-    <w:p>
-      <w:pPr>
-        <w:ind w:firstLine="480"/>
-        <w:sectPr>
-          <w:headerReference w:type="default" r:id="rId76"/>
-          <w:pgSz w:w="11906" w:h="16838"/>
-          <w:pgMar w:top="1440" w:right="1797" w:bottom="1440" w:left="1797" w:header="851" w:footer="992" w:gutter="0"/>
-          <w:cols w:space="720"/>
-          <w:docGrid w:type="linesAndChars" w:linePitch="312"/>
-        </w:sectPr>
-      </w:pPr>
-    </w:p>
-    <w:p>
-      <w:pPr>
-        <w:pStyle w:val="1"/>
-      </w:pPr>
       <w:bookmarkStart w:id="71" w:name="_Toc21042"/>
       <w:r>
         <w:rPr>
@@ -57411,9 +57343,9 @@
       </w:r>
     </w:p>
     <w:sectPr>
-      <w:headerReference w:type="default" r:id="rId77"/>
-      <w:headerReference w:type="first" r:id="rId78"/>
-      <w:footerReference w:type="first" r:id="rId79"/>
+      <w:headerReference w:type="default" r:id="rId76"/>
+      <w:headerReference w:type="first" r:id="rId77"/>
+      <w:footerReference w:type="first" r:id="rId78"/>
       <w:pgSz w:w="11906" w:h="16838"/>
       <w:pgMar w:top="1440" w:right="1797" w:bottom="1440" w:left="1797" w:header="851" w:footer="992" w:gutter="0"/>
       <w:cols w:space="720"/>
@@ -60784,7 +60716,6 @@
   <w:style w:type="character" w:default="1" w:styleId="a1">
     <w:name w:val="Default Paragraph Font"/>
     <w:uiPriority w:val="1"/>
-    <w:semiHidden/>
     <w:unhideWhenUsed/>
   </w:style>
   <w:style w:type="table" w:default="1" w:styleId="a2">

</xml_diff>

<commit_message>
all switch to latex
</commit_message>
<xml_diff>
--- a/paper.docx
+++ b/paper.docx
@@ -47159,7 +47159,7 @@
         <w:adjustRightInd w:val="0"/>
         <w:ind w:firstLineChars="0"/>
         <w:rPr>
-          <w:rFonts w:ascii="宋体" w:hAnsi="宋体" w:cs="宋体"/>
+          <w:rFonts w:ascii="宋体" w:hAnsi="宋体" w:cs="宋体" w:hint="eastAsia"/>
           <w:szCs w:val="21"/>
         </w:rPr>
       </w:pPr>
@@ -47505,246 +47505,6 @@
     </w:p>
     <w:p>
       <w:pPr>
-        <w:autoSpaceDE w:val="0"/>
-        <w:autoSpaceDN w:val="0"/>
-        <w:adjustRightInd w:val="0"/>
-        <w:ind w:firstLine="480"/>
-        <w:rPr>
-          <w:rFonts w:ascii="宋体" w:hAnsi="宋体" w:cs="宋体"/>
-          <w:szCs w:val="21"/>
-        </w:rPr>
-      </w:pPr>
-      <w:r>
-        <w:rPr>
-          <w:rFonts w:ascii="宋体" w:hAnsi="宋体" w:cs="宋体"/>
-          <w:szCs w:val="21"/>
-        </w:rPr>
-        <w:t>interrupt notification</w:t>
-      </w:r>
-      <w:r>
-        <w:rPr>
-          <w:rFonts w:ascii="宋体" w:hAnsi="宋体" w:cs="宋体" w:hint="eastAsia"/>
-          <w:szCs w:val="21"/>
-        </w:rPr>
-        <w:t>，由PLIC Core 发给各target的中断请求，PLIC Core为每个target赋予了一个(external interrupt pending bit</w:t>
-      </w:r>
-      <w:r>
-        <w:rPr>
-          <w:rFonts w:ascii="宋体" w:hAnsi="宋体" w:cs="宋体"/>
-          <w:szCs w:val="21"/>
-        </w:rPr>
-        <w:t>)</w:t>
-      </w:r>
-      <w:r>
-        <w:rPr>
-          <w:rFonts w:ascii="宋体" w:hAnsi="宋体" w:cs="宋体" w:hint="eastAsia"/>
-          <w:szCs w:val="21"/>
-        </w:rPr>
-        <w:t xml:space="preserve"> EIP，表示有待处理的中断。EIP的值可以被source，target或者</w:t>
-      </w:r>
-      <w:proofErr w:type="gramStart"/>
-      <w:r>
-        <w:rPr>
-          <w:rFonts w:ascii="宋体" w:hAnsi="宋体" w:cs="宋体" w:hint="eastAsia"/>
-          <w:szCs w:val="21"/>
-        </w:rPr>
-        <w:t>其他源</w:t>
-      </w:r>
-      <w:proofErr w:type="gramEnd"/>
-      <w:r>
-        <w:rPr>
-          <w:rFonts w:ascii="宋体" w:hAnsi="宋体" w:cs="宋体" w:hint="eastAsia"/>
-          <w:szCs w:val="21"/>
-        </w:rPr>
-        <w:t>进行修改。EIP发送给target的过程被称为interrupt notification。PLIC Core只支持multicasting，即中断信号会发给所有符合条件的target，并不会选择其中之一发送。这样虽然响应较快，但会带来一些冗余处理。软件可以通过控制IE 位间接改善。首先claim</w:t>
-      </w:r>
-      <w:r>
-        <w:rPr>
-          <w:rFonts w:ascii="宋体" w:hAnsi="宋体" w:cs="宋体" w:hint="eastAsia"/>
-          <w:szCs w:val="21"/>
-        </w:rPr>
-        <w:lastRenderedPageBreak/>
-        <w:t>的target会负责该中断的处理，PLIC Core只保证对于EIP的修改所有对应的targets都可见。</w:t>
-      </w:r>
-    </w:p>
-    <w:p>
-      <w:pPr>
-        <w:autoSpaceDE w:val="0"/>
-        <w:autoSpaceDN w:val="0"/>
-        <w:adjustRightInd w:val="0"/>
-        <w:ind w:firstLine="480"/>
-        <w:rPr>
-          <w:rFonts w:ascii="宋体" w:hAnsi="宋体" w:cs="宋体"/>
-          <w:szCs w:val="21"/>
-        </w:rPr>
-      </w:pPr>
-      <w:r>
-        <w:rPr>
-          <w:rFonts w:ascii="宋体" w:hAnsi="宋体" w:cs="宋体"/>
-          <w:szCs w:val="21"/>
-        </w:rPr>
-        <w:t>interrupt claim</w:t>
-      </w:r>
-      <w:r>
-        <w:rPr>
-          <w:rFonts w:ascii="宋体" w:hAnsi="宋体" w:cs="宋体" w:hint="eastAsia"/>
-          <w:szCs w:val="21"/>
-        </w:rPr>
-        <w:t>，由target返回给PLIC Core的响应信号，表示请求接受。PLIC Core收到claim后，会选出最高优先级的source ID，并将其对应的IP清除。这个ID会发送给target。如果ID为0，表示没有需要处理的中断。claim被PLIC Core接受后，次优先级的中断会显现出来，因此对应的EIP可能并不会被清0。因此target可以在退出中断服务程序前检查本地</w:t>
-      </w:r>
-      <w:proofErr w:type="spellStart"/>
-      <w:r>
-        <w:rPr>
-          <w:rFonts w:ascii="宋体" w:hAnsi="宋体" w:cs="宋体" w:hint="eastAsia"/>
-          <w:szCs w:val="21"/>
-        </w:rPr>
-        <w:t>Xeip</w:t>
-      </w:r>
-      <w:proofErr w:type="spellEnd"/>
-      <w:r>
-        <w:rPr>
-          <w:rFonts w:ascii="宋体" w:hAnsi="宋体" w:cs="宋体" w:hint="eastAsia"/>
-          <w:szCs w:val="21"/>
-        </w:rPr>
-        <w:t xml:space="preserve"> 位(X表示当前特权模式</w:t>
-      </w:r>
-      <w:r>
-        <w:rPr>
-          <w:rFonts w:ascii="宋体" w:hAnsi="宋体" w:cs="宋体"/>
-          <w:szCs w:val="21"/>
-        </w:rPr>
-        <w:t>)</w:t>
-      </w:r>
-      <w:r>
-        <w:rPr>
-          <w:rFonts w:ascii="宋体" w:hAnsi="宋体" w:cs="宋体" w:hint="eastAsia"/>
-          <w:szCs w:val="21"/>
-        </w:rPr>
-        <w:t>，确认是否有pending 的EIP。PLIC支持target在EIP=0的情况下仍然发起claim。这是为了支持某些target的threshold设置为最高，不接受中断打断，但使用claim方式进行查询。</w:t>
-      </w:r>
-    </w:p>
-    <w:p>
-      <w:pPr>
-        <w:autoSpaceDE w:val="0"/>
-        <w:autoSpaceDN w:val="0"/>
-        <w:adjustRightInd w:val="0"/>
-        <w:ind w:firstLine="480"/>
-        <w:rPr>
-          <w:rFonts w:ascii="宋体" w:hAnsi="宋体" w:cs="宋体"/>
-          <w:szCs w:val="21"/>
-        </w:rPr>
-      </w:pPr>
-      <w:r>
-        <w:rPr>
-          <w:rFonts w:ascii="宋体" w:hAnsi="宋体" w:cs="宋体"/>
-          <w:szCs w:val="21"/>
-        </w:rPr>
-        <w:t>interrupt completion</w:t>
-      </w:r>
-      <w:r>
-        <w:rPr>
-          <w:rFonts w:ascii="宋体" w:hAnsi="宋体" w:cs="宋体" w:hint="eastAsia"/>
-          <w:szCs w:val="21"/>
-        </w:rPr>
-        <w:t>，由target 返回给PLIC Core的完成响应信号。</w:t>
-      </w:r>
-    </w:p>
-    <w:p>
-      <w:pPr>
-        <w:ind w:firstLine="480"/>
-        <w:rPr>
-          <w:rFonts w:ascii="宋体" w:hAnsi="宋体" w:cs="宋体"/>
-          <w:szCs w:val="21"/>
-        </w:rPr>
-      </w:pPr>
-      <w:r>
-        <w:rPr>
-          <w:rFonts w:ascii="宋体" w:hAnsi="宋体" w:cs="宋体" w:hint="eastAsia"/>
-          <w:szCs w:val="21"/>
-        </w:rPr>
-        <w:t>gl</w:t>
-      </w:r>
-      <w:r>
-        <w:rPr>
-          <w:rFonts w:ascii="宋体" w:hAnsi="宋体" w:cs="宋体"/>
-          <w:szCs w:val="21"/>
-        </w:rPr>
-        <w:t>obal interrupt handling</w:t>
-      </w:r>
-      <w:r>
-        <w:rPr>
-          <w:rFonts w:ascii="宋体" w:hAnsi="宋体" w:cs="宋体" w:hint="eastAsia"/>
-          <w:szCs w:val="21"/>
-        </w:rPr>
-        <w:t>，基本过程是，global</w:t>
-      </w:r>
-      <w:r>
-        <w:rPr>
-          <w:rFonts w:ascii="宋体" w:hAnsi="宋体" w:cs="宋体"/>
-          <w:szCs w:val="21"/>
-        </w:rPr>
-        <w:t xml:space="preserve"> </w:t>
-      </w:r>
-      <w:r>
-        <w:rPr>
-          <w:rFonts w:ascii="宋体" w:hAnsi="宋体" w:cs="宋体" w:hint="eastAsia"/>
-          <w:szCs w:val="21"/>
-        </w:rPr>
-        <w:t>sources首先发送给interrupt gateway，由gateway负责产生interrupt request，发送给PLIC Core，</w:t>
-      </w:r>
-      <w:r>
-        <w:rPr>
-          <w:rFonts w:ascii="宋体" w:hAnsi="宋体" w:cs="宋体"/>
-          <w:szCs w:val="21"/>
-        </w:rPr>
-        <w:t xml:space="preserve"> </w:t>
-      </w:r>
-      <w:r>
-        <w:rPr>
-          <w:rFonts w:ascii="宋体" w:hAnsi="宋体" w:cs="宋体" w:hint="eastAsia"/>
-          <w:szCs w:val="21"/>
-        </w:rPr>
-        <w:t>PLIC Core将每个interrupt request储存在内部的(interrupt pending bits</w:t>
-      </w:r>
-      <w:r>
-        <w:rPr>
-          <w:rFonts w:ascii="宋体" w:hAnsi="宋体" w:cs="宋体"/>
-          <w:szCs w:val="21"/>
-        </w:rPr>
-        <w:t>)</w:t>
-      </w:r>
-      <w:r>
-        <w:rPr>
-          <w:rFonts w:ascii="宋体" w:hAnsi="宋体" w:cs="宋体" w:hint="eastAsia"/>
-          <w:szCs w:val="21"/>
-        </w:rPr>
-        <w:t xml:space="preserve"> IP中，如果该targets有enabled pending interrupt， 并且priority超过了per-target threshold ，PLIC Core将interrupt notification发送给一个或者多个targets。当target接受了该外部中断，会发送一个interrupt claim request给PLIC</w:t>
-      </w:r>
-      <w:r>
-        <w:rPr>
-          <w:rFonts w:ascii="宋体" w:hAnsi="宋体" w:cs="宋体"/>
-          <w:szCs w:val="21"/>
-        </w:rPr>
-        <w:t xml:space="preserve"> </w:t>
-      </w:r>
-      <w:r>
-        <w:rPr>
-          <w:rFonts w:ascii="宋体" w:hAnsi="宋体" w:cs="宋体" w:hint="eastAsia"/>
-          <w:szCs w:val="21"/>
-        </w:rPr>
-        <w:t>Core，用以取得对应该target的最高优先级的pending interrupt，同时将对应的IP位清零，当target完成了中断服务，需发送一个interrupt completion message给对应的interrupt gateway表示中断完成。接下来gateway可以发送另一个interrupt request给该target。</w:t>
-      </w:r>
-    </w:p>
-    <w:p>
-      <w:pPr>
-        <w:ind w:firstLine="480"/>
-        <w:rPr>
-          <w:rFonts w:ascii="宋体" w:hAnsi="宋体" w:cs="宋体"/>
-        </w:rPr>
-      </w:pPr>
-    </w:p>
-    <w:p>
-      <w:pPr>
         <w:pStyle w:val="3"/>
         <w:ind w:firstLine="520"/>
       </w:pPr>
@@ -47822,7 +47582,14 @@
         <w:rPr>
           <w:rFonts w:ascii="宋体" w:hAnsi="宋体" w:cs="宋体"/>
         </w:rPr>
-        <w:t>。软件中断只需要向CLINT的MSIP0或者SSIP0寄存器的最高位写1即可，处理完中断后，将其置为0，这样就能够清除掉软件中断的标志位。</w:t>
+        <w:t>。软件中断只需要向CLINT的MSIP0或者SSIP0寄存器的最高位写1即</w:t>
+      </w:r>
+      <w:r>
+        <w:rPr>
+          <w:rFonts w:ascii="宋体" w:hAnsi="宋体" w:cs="宋体"/>
+        </w:rPr>
+        <w:lastRenderedPageBreak/>
+        <w:t>可，处理完中断后，将其置为0，这样就能够清除掉软件中断的标志位。</w:t>
       </w:r>
       <w:r>
         <w:rPr>
@@ -47879,7 +47646,6 @@
         <w:rPr>
           <w:rFonts w:hint="eastAsia"/>
         </w:rPr>
-        <w:lastRenderedPageBreak/>
         <w:t xml:space="preserve">5.3.3 </w:t>
       </w:r>
       <w:r>
@@ -47943,8 +47709,16 @@
         <w:rPr>
           <w:rFonts w:hint="eastAsia"/>
         </w:rPr>
-        <w:t>单步执行</w:t>
-      </w:r>
+        <w:t>单</w:t>
+      </w:r>
+      <w:proofErr w:type="gramStart"/>
+      <w:r>
+        <w:rPr>
+          <w:rFonts w:hint="eastAsia"/>
+        </w:rPr>
+        <w:t>步执行</w:t>
+      </w:r>
+      <w:proofErr w:type="gramEnd"/>
       <w:r>
         <w:rPr>
           <w:rFonts w:hint="eastAsia"/>
@@ -49127,6 +48901,7 @@
           <w:sz w:val="21"/>
           <w:szCs w:val="21"/>
         </w:rPr>
+        <w:lastRenderedPageBreak/>
         <w:t>    </w:t>
       </w:r>
       <w:proofErr w:type="spellStart"/>
@@ -49325,7 +49100,6 @@
           <w:b w:val="0"/>
           <w:sz w:val="24"/>
         </w:rPr>
-        <w:lastRenderedPageBreak/>
         <w:t>断点设置窗口如图所示</w:t>
       </w:r>
       <w:r>
@@ -57469,6 +57243,7 @@
                             </w:rPr>
                             <w:id w:val="892849152"/>
                           </w:sdtPr>
+                          <w:sdtEndPr/>
                           <w:sdtContent>
                             <w:p>
                               <w:pPr>
@@ -57562,6 +57337,7 @@
                       </w:rPr>
                       <w:id w:val="892849152"/>
                     </w:sdtPr>
+                    <w:sdtEndPr/>
                     <w:sdtContent>
                       <w:p>
                         <w:pPr>
@@ -57738,6 +57514,7 @@
                             </w:rPr>
                             <w:id w:val="-1718656814"/>
                           </w:sdtPr>
+                          <w:sdtEndPr/>
                           <w:sdtContent>
                             <w:p>
                               <w:pPr>
@@ -57831,6 +57608,7 @@
                       </w:rPr>
                       <w:id w:val="-1718656814"/>
                     </w:sdtPr>
+                    <w:sdtEndPr/>
                     <w:sdtContent>
                       <w:p>
                         <w:pPr>
@@ -58589,13 +58367,7 @@
                             <w:rPr>
                               <w:rFonts w:hint="eastAsia"/>
                             </w:rPr>
-                            <w:t>II</w:t>
-                          </w:r>
-                          <w:r>
-                            <w:rPr>
-                              <w:rFonts w:hint="eastAsia"/>
-                            </w:rPr>
-                            <w:t>I</w:t>
+                            <w:t>III</w:t>
                           </w:r>
                           <w:r>
                             <w:rPr>
@@ -58651,13 +58423,7 @@
                       <w:rPr>
                         <w:rFonts w:hint="eastAsia"/>
                       </w:rPr>
-                      <w:t>II</w:t>
-                    </w:r>
-                    <w:r>
-                      <w:rPr>
-                        <w:rFonts w:hint="eastAsia"/>
-                      </w:rPr>
-                      <w:t>I</w:t>
+                      <w:t>III</w:t>
                     </w:r>
                     <w:r>
                       <w:rPr>
@@ -59390,17 +59156,7 @@
         <w:szCs w:val="21"/>
         <w:lang w:val="en-US"/>
       </w:rPr>
-      <w:t>第5</w:t>
-    </w:r>
-    <w:r>
-      <w:rPr>
-        <w:rFonts w:ascii="宋体" w:hAnsi="宋体" w:hint="eastAsia"/>
-        <w:bCs/>
-        <w:sz w:val="21"/>
-        <w:szCs w:val="21"/>
-        <w:lang w:val="en-US"/>
-      </w:rPr>
-      <w:t>章  系 统 实 现</w:t>
+      <w:t>第5章  系 统 实 现</w:t>
     </w:r>
   </w:p>
 </w:hdr>
@@ -59426,16 +59182,7 @@
         <w:szCs w:val="21"/>
         <w:lang w:val="en-US"/>
       </w:rPr>
-      <w:t>第7</w:t>
-    </w:r>
-    <w:r>
-      <w:rPr>
-        <w:rFonts w:ascii="宋体" w:hAnsi="宋体" w:hint="eastAsia"/>
-        <w:sz w:val="21"/>
-        <w:szCs w:val="21"/>
-        <w:lang w:val="en-US"/>
-      </w:rPr>
-      <w:t>章  结论与展望</w:t>
+      <w:t>第7章  结论与展望</w:t>
     </w:r>
   </w:p>
 </w:hdr>
@@ -60716,6 +60463,7 @@
   <w:style w:type="character" w:default="1" w:styleId="a1">
     <w:name w:val="Default Paragraph Font"/>
     <w:uiPriority w:val="1"/>
+    <w:semiHidden/>
     <w:unhideWhenUsed/>
   </w:style>
   <w:style w:type="table" w:default="1" w:styleId="a2">

</xml_diff>